<commit_message>
working on tape location
</commit_message>
<xml_diff>
--- a/public/doc/VALID V Daily Job Schedule.docx
+++ b/public/doc/VALID V Daily Job Schedule.docx
@@ -26074,6 +26074,336 @@
       </w:tr>
     </w:tbl>
     <w:p/>
+    <w:tbl>
+      <w:tblPr>
+        <w:tblStyle w:val="TableGrid"/>
+        <w:tblW w:w="0" w:type="auto"/>
+        <w:tblBorders>
+          <w:top w:val="none" w:sz="0" w:space="0" w:color="auto"/>
+          <w:left w:val="none" w:sz="0" w:space="0" w:color="auto"/>
+          <w:bottom w:val="none" w:sz="0" w:space="0" w:color="auto"/>
+          <w:right w:val="none" w:sz="0" w:space="0" w:color="auto"/>
+          <w:insideH w:val="none" w:sz="0" w:space="0" w:color="auto"/>
+          <w:insideV w:val="none" w:sz="0" w:space="0" w:color="auto"/>
+        </w:tblBorders>
+        <w:tblLook w:val="04A0" w:firstRow="1" w:lastRow="0" w:firstColumn="1" w:lastColumn="0" w:noHBand="0" w:noVBand="1"/>
+      </w:tblPr>
+      <w:tblGrid>
+        <w:gridCol w:w="5228"/>
+        <w:gridCol w:w="5228"/>
+      </w:tblGrid>
+      <w:tr>
+        <w:tc>
+          <w:tcPr>
+            <w:tcW w:w="5228" w:type="dxa"/>
+          </w:tcPr>
+          <w:p>
+            <w:pPr>
+              <w:jc w:val="center"/>
+              <w:rPr>
+                <w:b/>
+                <w:bCs/>
+                <w:sz w:val="24"/>
+                <w:szCs w:val="24"/>
+              </w:rPr>
+            </w:pPr>
+            <w:r>
+              <w:rPr>
+                <w:b/>
+                <w:bCs/>
+                <w:sz w:val="24"/>
+                <w:szCs w:val="24"/>
+              </w:rPr>
+              <w:t>Prepared by:</w:t>
+            </w:r>
+          </w:p>
+          <w:p>
+            <w:pPr>
+              <w:rPr>
+                <w:b/>
+                <w:bCs/>
+                <w:sz w:val="24"/>
+                <w:szCs w:val="24"/>
+              </w:rPr>
+            </w:pPr>
+          </w:p>
+          <w:p>
+            <w:pPr>
+              <w:rPr>
+                <w:b/>
+                <w:bCs/>
+                <w:sz w:val="24"/>
+                <w:szCs w:val="24"/>
+              </w:rPr>
+            </w:pPr>
+            <w:r>
+              <w:rPr>
+                <w:b/>
+                <w:bCs/>
+                <w:sz w:val="24"/>
+                <w:szCs w:val="24"/>
+              </w:rPr>
+              <w:t>Name:</w:t>
+            </w:r>
+          </w:p>
+          <w:p>
+            <w:pPr>
+              <w:rPr>
+                <w:b/>
+                <w:bCs/>
+                <w:sz w:val="24"/>
+                <w:szCs w:val="24"/>
+              </w:rPr>
+            </w:pPr>
+            <w:r>
+              <w:rPr>
+                <w:b/>
+                <w:bCs/>
+                <w:sz w:val="24"/>
+                <w:szCs w:val="24"/>
+              </w:rPr>
+              <w:t>Position:</w:t>
+            </w:r>
+            <w:r>
+              <w:rPr>
+                <w:b/>
+                <w:bCs/>
+                <w:sz w:val="24"/>
+                <w:szCs w:val="24"/>
+              </w:rPr>
+              <w:t xml:space="preserve"> </w:t>
+            </w:r>
+          </w:p>
+          <w:p>
+            <w:pPr>
+              <w:rPr>
+                <w:b/>
+                <w:bCs/>
+                <w:sz w:val="24"/>
+                <w:szCs w:val="24"/>
+              </w:rPr>
+            </w:pPr>
+            <w:r>
+              <w:rPr>
+                <w:b/>
+                <w:bCs/>
+                <w:sz w:val="24"/>
+                <w:szCs w:val="24"/>
+              </w:rPr>
+              <w:t>Shift:</w:t>
+            </w:r>
+            <w:r>
+              <w:rPr>
+                <w:b/>
+                <w:bCs/>
+                <w:sz w:val="24"/>
+                <w:szCs w:val="24"/>
+              </w:rPr>
+              <w:t xml:space="preserve">   </w:t>
+            </w:r>
+            <w:sdt>
+              <w:sdtPr>
+                <w:rPr>
+                  <w:b/>
+                  <w:bCs/>
+                  <w:sz w:val="24"/>
+                  <w:szCs w:val="24"/>
+                </w:rPr>
+                <w:alias w:val="Select Shift"/>
+                <w:tag w:val="Select Shift"/>
+                <w:id w:val="-1316022693"/>
+                <w:placeholder>
+                  <w:docPart w:val="70ED12F11B304B3FA7393D593AD103CA"/>
+                </w:placeholder>
+                <w:showingPlcHdr/>
+                <w:dropDownList>
+                  <w:listItem w:value="Choose an item."/>
+                  <w:listItem w:displayText="d (08:00 - 16:00)" w:value="d"/>
+                  <w:listItem w:displayText="e (15:30 - 23:00)" w:value="e"/>
+                  <w:listItem w:displayText="N1 (22:30 - 08:00)" w:value="N1"/>
+                  <w:listItem w:displayText="N2 (22:30 - 08:30)" w:value="N2"/>
+                  <w:listItem w:displayText="D (08:00 - 20:30)" w:value="D"/>
+                  <w:listItem w:displayText="N (20:00 - 08:30)" w:value="N"/>
+                </w:dropDownList>
+              </w:sdtPr>
+              <w:sdtContent>
+                <w:r>
+                  <w:rPr>
+                    <w:rStyle w:val="PlaceholderText"/>
+                  </w:rPr>
+                  <w:t>Choose an item.</w:t>
+                </w:r>
+              </w:sdtContent>
+            </w:sdt>
+          </w:p>
+          <w:p>
+            <w:pPr>
+              <w:rPr>
+                <w:b/>
+                <w:bCs/>
+                <w:sz w:val="24"/>
+                <w:szCs w:val="24"/>
+              </w:rPr>
+            </w:pPr>
+            <w:r>
+              <w:rPr>
+                <w:b/>
+                <w:bCs/>
+                <w:sz w:val="24"/>
+                <w:szCs w:val="24"/>
+              </w:rPr>
+              <w:t>Signature:</w:t>
+            </w:r>
+          </w:p>
+        </w:tc>
+        <w:tc>
+          <w:tcPr>
+            <w:tcW w:w="5228" w:type="dxa"/>
+          </w:tcPr>
+          <w:p>
+            <w:pPr>
+              <w:jc w:val="center"/>
+              <w:rPr>
+                <w:b/>
+                <w:bCs/>
+                <w:sz w:val="24"/>
+                <w:szCs w:val="24"/>
+              </w:rPr>
+            </w:pPr>
+            <w:r>
+              <w:rPr>
+                <w:b/>
+                <w:bCs/>
+                <w:sz w:val="24"/>
+                <w:szCs w:val="24"/>
+              </w:rPr>
+              <w:t>Verified by:</w:t>
+            </w:r>
+          </w:p>
+          <w:p>
+            <w:pPr>
+              <w:rPr>
+                <w:b/>
+                <w:bCs/>
+                <w:sz w:val="24"/>
+                <w:szCs w:val="24"/>
+              </w:rPr>
+            </w:pPr>
+          </w:p>
+          <w:p>
+            <w:pPr>
+              <w:rPr>
+                <w:b/>
+                <w:bCs/>
+                <w:sz w:val="24"/>
+                <w:szCs w:val="24"/>
+              </w:rPr>
+            </w:pPr>
+            <w:r>
+              <w:rPr>
+                <w:b/>
+                <w:bCs/>
+                <w:sz w:val="24"/>
+                <w:szCs w:val="24"/>
+              </w:rPr>
+              <w:t>Name:</w:t>
+            </w:r>
+          </w:p>
+          <w:p>
+            <w:pPr>
+              <w:rPr>
+                <w:b/>
+                <w:bCs/>
+                <w:sz w:val="24"/>
+                <w:szCs w:val="24"/>
+              </w:rPr>
+            </w:pPr>
+            <w:r>
+              <w:rPr>
+                <w:b/>
+                <w:bCs/>
+                <w:sz w:val="24"/>
+                <w:szCs w:val="24"/>
+              </w:rPr>
+              <w:t>Position:</w:t>
+            </w:r>
+            <w:r>
+              <w:rPr>
+                <w:b/>
+                <w:bCs/>
+                <w:sz w:val="24"/>
+                <w:szCs w:val="24"/>
+              </w:rPr>
+              <w:br/>
+              <w:t>Shift:</w:t>
+            </w:r>
+            <w:r>
+              <w:rPr>
+                <w:b/>
+                <w:bCs/>
+                <w:sz w:val="24"/>
+                <w:szCs w:val="24"/>
+              </w:rPr>
+              <w:t xml:space="preserve">   </w:t>
+            </w:r>
+            <w:sdt>
+              <w:sdtPr>
+                <w:rPr>
+                  <w:b/>
+                  <w:bCs/>
+                  <w:sz w:val="24"/>
+                  <w:szCs w:val="24"/>
+                </w:rPr>
+                <w:alias w:val="Select Shift"/>
+                <w:tag w:val="Select Shift"/>
+                <w:id w:val="146870498"/>
+                <w:placeholder>
+                  <w:docPart w:val="15FB79BC102F4B4A86D4F5CEC8696C91"/>
+                </w:placeholder>
+                <w:showingPlcHdr/>
+                <w:dropDownList>
+                  <w:listItem w:value="Choose an item."/>
+                  <w:listItem w:displayText="d (08:00 - 16:00)" w:value="d"/>
+                  <w:listItem w:displayText="e (15:30 - 23:00)" w:value="e"/>
+                  <w:listItem w:displayText="N1 (22:30 - 08:00)" w:value="N1"/>
+                  <w:listItem w:displayText="N2 (22:30 - 08:30)" w:value="N2"/>
+                  <w:listItem w:displayText="D (08:00 - 20:30)" w:value="D"/>
+                  <w:listItem w:displayText="N (20:00 - 08:30)" w:value="N"/>
+                </w:dropDownList>
+              </w:sdtPr>
+              <w:sdtContent>
+                <w:r>
+                  <w:rPr>
+                    <w:rStyle w:val="PlaceholderText"/>
+                  </w:rPr>
+                  <w:t>Choose an item.</w:t>
+                </w:r>
+              </w:sdtContent>
+            </w:sdt>
+          </w:p>
+          <w:p>
+            <w:pPr>
+              <w:rPr>
+                <w:b/>
+                <w:bCs/>
+                <w:sz w:val="24"/>
+                <w:szCs w:val="24"/>
+              </w:rPr>
+            </w:pPr>
+            <w:r>
+              <w:rPr>
+                <w:b/>
+                <w:bCs/>
+                <w:sz w:val="24"/>
+                <w:szCs w:val="24"/>
+              </w:rPr>
+              <w:t>Signature:</w:t>
+            </w:r>
+          </w:p>
+        </w:tc>
+      </w:tr>
+    </w:tbl>
+    <w:p/>
     <w:sectPr>
       <w:pgSz w:w="11906" w:h="16838"/>
       <w:pgMar w:top="720" w:right="720" w:bottom="720" w:left="720" w:header="708" w:footer="708" w:gutter="0"/>
@@ -26082,6 +26412,56 @@
     </w:sectPr>
   </w:body>
 </w:document>
+</file>
+
+<file path=word/endnotes.xml><?xml version="1.0" encoding="utf-8"?>
+<w:endnotes xmlns:wpc="http://schemas.microsoft.com/office/word/2010/wordprocessingCanvas" xmlns:cx="http://schemas.microsoft.com/office/drawing/2014/chartex" xmlns:cx1="http://schemas.microsoft.com/office/drawing/2015/9/8/chartex" xmlns:cx2="http://schemas.microsoft.com/office/drawing/2015/10/21/chartex" xmlns:cx3="http://schemas.microsoft.com/office/drawing/2016/5/9/chartex" xmlns:cx4="http://schemas.microsoft.com/office/drawing/2016/5/10/chartex" xmlns:cx5="http://schemas.microsoft.com/office/drawing/2016/5/11/chartex" xmlns:cx6="http://schemas.microsoft.com/office/drawing/2016/5/12/chartex" xmlns:cx7="http://schemas.microsoft.com/office/drawing/2016/5/13/chartex" xmlns:cx8="http://schemas.microsoft.com/office/drawing/2016/5/14/chartex" xmlns:mc="http://schemas.openxmlformats.org/markup-compatibility/2006" xmlns:aink="http://schemas.microsoft.com/office/drawing/2016/ink" xmlns:am3d="http://schemas.microsoft.com/office/drawing/2017/model3d" xmlns:o="urn:schemas-microsoft-com:office:office" xmlns:r="http://schemas.openxmlformats.org/officeDocument/2006/relationships" xmlns:m="http://schemas.openxmlformats.org/officeDocument/2006/math" xmlns:v="urn:schemas-microsoft-com:vml" xmlns:wp14="http://schemas.microsoft.com/office/word/2010/wordprocessingDrawing" xmlns:wp="http://schemas.openxmlformats.org/drawingml/2006/wordprocessingDrawing" xmlns:w10="urn:schemas-microsoft-com:office:word" xmlns:w="http://schemas.openxmlformats.org/wordprocessingml/2006/main" xmlns:w14="http://schemas.microsoft.com/office/word/2010/wordml" xmlns:w15="http://schemas.microsoft.com/office/word/2012/wordml" xmlns:w16cex="http://schemas.microsoft.com/office/word/2018/wordml/cex" xmlns:w16cid="http://schemas.microsoft.com/office/word/2016/wordml/cid" xmlns:w16="http://schemas.microsoft.com/office/word/2018/wordml" xmlns:w16se="http://schemas.microsoft.com/office/word/2015/wordml/symex" xmlns:wpg="http://schemas.microsoft.com/office/word/2010/wordprocessingGroup" xmlns:wpi="http://schemas.microsoft.com/office/word/2010/wordprocessingInk" xmlns:wne="http://schemas.microsoft.com/office/word/2006/wordml" xmlns:wps="http://schemas.microsoft.com/office/word/2010/wordprocessingShape" mc:Ignorable="w14 w15 w16se w16cid w16 w16cex wp14">
+  <w:endnote w:type="separator" w:id="-1">
+    <w:p>
+      <w:pPr>
+        <w:spacing w:after="0" w:line="240" w:lineRule="auto"/>
+      </w:pPr>
+      <w:r>
+        <w:separator/>
+      </w:r>
+    </w:p>
+  </w:endnote>
+  <w:endnote w:type="continuationSeparator" w:id="0">
+    <w:p>
+      <w:pPr>
+        <w:spacing w:after="0" w:line="240" w:lineRule="auto"/>
+      </w:pPr>
+      <w:r>
+        <w:continuationSeparator/>
+      </w:r>
+    </w:p>
+  </w:endnote>
+</w:endnotes>
+</file>
+
+<file path=word/footnotes.xml><?xml version="1.0" encoding="utf-8"?>
+<w:footnotes xmlns:wpc="http://schemas.microsoft.com/office/word/2010/wordprocessingCanvas" xmlns:cx="http://schemas.microsoft.com/office/drawing/2014/chartex" xmlns:cx1="http://schemas.microsoft.com/office/drawing/2015/9/8/chartex" xmlns:cx2="http://schemas.microsoft.com/office/drawing/2015/10/21/chartex" xmlns:cx3="http://schemas.microsoft.com/office/drawing/2016/5/9/chartex" xmlns:cx4="http://schemas.microsoft.com/office/drawing/2016/5/10/chartex" xmlns:cx5="http://schemas.microsoft.com/office/drawing/2016/5/11/chartex" xmlns:cx6="http://schemas.microsoft.com/office/drawing/2016/5/12/chartex" xmlns:cx7="http://schemas.microsoft.com/office/drawing/2016/5/13/chartex" xmlns:cx8="http://schemas.microsoft.com/office/drawing/2016/5/14/chartex" xmlns:mc="http://schemas.openxmlformats.org/markup-compatibility/2006" xmlns:aink="http://schemas.microsoft.com/office/drawing/2016/ink" xmlns:am3d="http://schemas.microsoft.com/office/drawing/2017/model3d" xmlns:o="urn:schemas-microsoft-com:office:office" xmlns:r="http://schemas.openxmlformats.org/officeDocument/2006/relationships" xmlns:m="http://schemas.openxmlformats.org/officeDocument/2006/math" xmlns:v="urn:schemas-microsoft-com:vml" xmlns:wp14="http://schemas.microsoft.com/office/word/2010/wordprocessingDrawing" xmlns:wp="http://schemas.openxmlformats.org/drawingml/2006/wordprocessingDrawing" xmlns:w10="urn:schemas-microsoft-com:office:word" xmlns:w="http://schemas.openxmlformats.org/wordprocessingml/2006/main" xmlns:w14="http://schemas.microsoft.com/office/word/2010/wordml" xmlns:w15="http://schemas.microsoft.com/office/word/2012/wordml" xmlns:w16cex="http://schemas.microsoft.com/office/word/2018/wordml/cex" xmlns:w16cid="http://schemas.microsoft.com/office/word/2016/wordml/cid" xmlns:w16="http://schemas.microsoft.com/office/word/2018/wordml" xmlns:w16se="http://schemas.microsoft.com/office/word/2015/wordml/symex" xmlns:wpg="http://schemas.microsoft.com/office/word/2010/wordprocessingGroup" xmlns:wpi="http://schemas.microsoft.com/office/word/2010/wordprocessingInk" xmlns:wne="http://schemas.microsoft.com/office/word/2006/wordml" xmlns:wps="http://schemas.microsoft.com/office/word/2010/wordprocessingShape" mc:Ignorable="w14 w15 w16se w16cid w16 w16cex wp14">
+  <w:footnote w:type="separator" w:id="-1">
+    <w:p>
+      <w:pPr>
+        <w:spacing w:after="0" w:line="240" w:lineRule="auto"/>
+      </w:pPr>
+      <w:r>
+        <w:separator/>
+      </w:r>
+    </w:p>
+  </w:footnote>
+  <w:footnote w:type="continuationSeparator" w:id="0">
+    <w:p>
+      <w:pPr>
+        <w:spacing w:after="0" w:line="240" w:lineRule="auto"/>
+      </w:pPr>
+      <w:r>
+        <w:continuationSeparator/>
+      </w:r>
+    </w:p>
+  </w:footnote>
+</w:footnotes>
 </file>
 
 <file path=word/styles.xml><?xml version="1.0" encoding="utf-8"?>
@@ -27121,7 +27501,662 @@
       <w:color w:val="404040" w:themeColor="text1" w:themeTint="BF"/>
     </w:rPr>
   </w:style>
+  <w:style w:type="paragraph" w:styleId="Header">
+    <w:name w:val="header"/>
+    <w:basedOn w:val="Normal"/>
+    <w:link w:val="HeaderChar"/>
+    <w:uiPriority w:val="99"/>
+    <w:unhideWhenUsed/>
+    <w:rsid w:val="001E41F6"/>
+    <w:pPr>
+      <w:tabs>
+        <w:tab w:val="center" w:pos="4153"/>
+        <w:tab w:val="right" w:pos="8306"/>
+      </w:tabs>
+      <w:spacing w:after="0" w:line="240" w:lineRule="auto"/>
+    </w:pPr>
+  </w:style>
+  <w:style w:type="character" w:customStyle="1" w:styleId="HeaderChar">
+    <w:name w:val="Header Char"/>
+    <w:basedOn w:val="DefaultParagraphFont"/>
+    <w:link w:val="Header"/>
+    <w:uiPriority w:val="99"/>
+    <w:rsid w:val="001E41F6"/>
+  </w:style>
+  <w:style w:type="paragraph" w:styleId="Footer">
+    <w:name w:val="footer"/>
+    <w:basedOn w:val="Normal"/>
+    <w:link w:val="FooterChar"/>
+    <w:uiPriority w:val="99"/>
+    <w:unhideWhenUsed/>
+    <w:rsid w:val="001E41F6"/>
+    <w:pPr>
+      <w:tabs>
+        <w:tab w:val="center" w:pos="4153"/>
+        <w:tab w:val="right" w:pos="8306"/>
+      </w:tabs>
+      <w:spacing w:after="0" w:line="240" w:lineRule="auto"/>
+    </w:pPr>
+  </w:style>
+  <w:style w:type="character" w:customStyle="1" w:styleId="FooterChar">
+    <w:name w:val="Footer Char"/>
+    <w:basedOn w:val="DefaultParagraphFont"/>
+    <w:link w:val="Footer"/>
+    <w:uiPriority w:val="99"/>
+    <w:rsid w:val="001E41F6"/>
+  </w:style>
+  <w:style w:type="character" w:styleId="PlaceholderText">
+    <w:name w:val="Placeholder Text"/>
+    <w:basedOn w:val="DefaultParagraphFont"/>
+    <w:uiPriority w:val="99"/>
+    <w:semiHidden/>
+    <w:rsid w:val="001E41F6"/>
+    <w:rPr>
+      <w:color w:val="808080"/>
+    </w:rPr>
+  </w:style>
 </w:styles>
+</file>
+
+<file path=word/glossary/document.xml><?xml version="1.0" encoding="utf-8"?>
+<w:glossaryDocument xmlns:wpc="http://schemas.microsoft.com/office/word/2010/wordprocessingCanvas" xmlns:cx="http://schemas.microsoft.com/office/drawing/2014/chartex" xmlns:cx1="http://schemas.microsoft.com/office/drawing/2015/9/8/chartex" xmlns:cx2="http://schemas.microsoft.com/office/drawing/2015/10/21/chartex" xmlns:cx3="http://schemas.microsoft.com/office/drawing/2016/5/9/chartex" xmlns:cx4="http://schemas.microsoft.com/office/drawing/2016/5/10/chartex" xmlns:cx5="http://schemas.microsoft.com/office/drawing/2016/5/11/chartex" xmlns:cx6="http://schemas.microsoft.com/office/drawing/2016/5/12/chartex" xmlns:cx7="http://schemas.microsoft.com/office/drawing/2016/5/13/chartex" xmlns:cx8="http://schemas.microsoft.com/office/drawing/2016/5/14/chartex" xmlns:mc="http://schemas.openxmlformats.org/markup-compatibility/2006" xmlns:aink="http://schemas.microsoft.com/office/drawing/2016/ink" xmlns:am3d="http://schemas.microsoft.com/office/drawing/2017/model3d" xmlns:o="urn:schemas-microsoft-com:office:office" xmlns:r="http://schemas.openxmlformats.org/officeDocument/2006/relationships" xmlns:m="http://schemas.openxmlformats.org/officeDocument/2006/math" xmlns:v="urn:schemas-microsoft-com:vml" xmlns:wp14="http://schemas.microsoft.com/office/word/2010/wordprocessingDrawing" xmlns:wp="http://schemas.openxmlformats.org/drawingml/2006/wordprocessingDrawing" xmlns:w10="urn:schemas-microsoft-com:office:word" xmlns:w="http://schemas.openxmlformats.org/wordprocessingml/2006/main" xmlns:w14="http://schemas.microsoft.com/office/word/2010/wordml" xmlns:w15="http://schemas.microsoft.com/office/word/2012/wordml" xmlns:w16cex="http://schemas.microsoft.com/office/word/2018/wordml/cex" xmlns:w16cid="http://schemas.microsoft.com/office/word/2016/wordml/cid" xmlns:w16="http://schemas.microsoft.com/office/word/2018/wordml" xmlns:w16se="http://schemas.microsoft.com/office/word/2015/wordml/symex" xmlns:wpg="http://schemas.microsoft.com/office/word/2010/wordprocessingGroup" xmlns:wpi="http://schemas.microsoft.com/office/word/2010/wordprocessingInk" xmlns:wne="http://schemas.microsoft.com/office/word/2006/wordml" xmlns:wps="http://schemas.microsoft.com/office/word/2010/wordprocessingShape" mc:Ignorable="w14 w15 w16se w16cid w16 w16cex wp14">
+  <w:docParts>
+    <w:docPart>
+      <w:docPartPr>
+        <w:name w:val="70ED12F11B304B3FA7393D593AD103CA"/>
+        <w:category>
+          <w:name w:val="General"/>
+          <w:gallery w:val="placeholder"/>
+        </w:category>
+        <w:types>
+          <w:type w:val="bbPlcHdr"/>
+        </w:types>
+        <w:behaviors>
+          <w:behavior w:val="content"/>
+        </w:behaviors>
+        <w:guid w:val="{D891A758-FFB9-4558-8A63-1E25ED83B35F}"/>
+      </w:docPartPr>
+      <w:docPartBody>
+        <w:p>
+          <w:pPr>
+            <w:pStyle w:val="70ED12F11B304B3FA7393D593AD103CA"/>
+          </w:pPr>
+          <w:r>
+            <w:rPr>
+              <w:rStyle w:val="PlaceholderText"/>
+            </w:rPr>
+            <w:t>Choose an item.</w:t>
+          </w:r>
+        </w:p>
+      </w:docPartBody>
+    </w:docPart>
+    <w:docPart>
+      <w:docPartPr>
+        <w:name w:val="15FB79BC102F4B4A86D4F5CEC8696C91"/>
+        <w:category>
+          <w:name w:val="General"/>
+          <w:gallery w:val="placeholder"/>
+        </w:category>
+        <w:types>
+          <w:type w:val="bbPlcHdr"/>
+        </w:types>
+        <w:behaviors>
+          <w:behavior w:val="content"/>
+        </w:behaviors>
+        <w:guid w:val="{E44C7986-D6CE-43A9-8671-FA7A418C62C0}"/>
+      </w:docPartPr>
+      <w:docPartBody>
+        <w:p>
+          <w:pPr>
+            <w:pStyle w:val="15FB79BC102F4B4A86D4F5CEC8696C91"/>
+          </w:pPr>
+          <w:r>
+            <w:rPr>
+              <w:rStyle w:val="PlaceholderText"/>
+            </w:rPr>
+            <w:t>Choose an item.</w:t>
+          </w:r>
+        </w:p>
+      </w:docPartBody>
+    </w:docPart>
+  </w:docParts>
+</w:glossaryDocument>
+</file>
+
+<file path=word/glossary/fontTable.xml><?xml version="1.0" encoding="utf-8"?>
+<w:fonts xmlns:mc="http://schemas.openxmlformats.org/markup-compatibility/2006" xmlns:r="http://schemas.openxmlformats.org/officeDocument/2006/relationships" xmlns:w="http://schemas.openxmlformats.org/wordprocessingml/2006/main" xmlns:w14="http://schemas.microsoft.com/office/word/2010/wordml" xmlns:w15="http://schemas.microsoft.com/office/word/2012/wordml" xmlns:w16cex="http://schemas.microsoft.com/office/word/2018/wordml/cex" xmlns:w16cid="http://schemas.microsoft.com/office/word/2016/wordml/cid" xmlns:w16="http://schemas.microsoft.com/office/word/2018/wordml" xmlns:w16se="http://schemas.microsoft.com/office/word/2015/wordml/symex" mc:Ignorable="w14 w15 w16se w16cid w16 w16cex">
+  <w:font w:name="Calibri">
+    <w:panose1 w:val="020F0502020204030204"/>
+    <w:charset w:val="00"/>
+    <w:family w:val="swiss"/>
+    <w:pitch w:val="variable"/>
+    <w:sig w:usb0="E4002EFF" w:usb1="C000247B" w:usb2="00000009" w:usb3="00000000" w:csb0="000001FF" w:csb1="00000000"/>
+  </w:font>
+  <w:font w:name="新細明體">
+    <w:altName w:val="PMingLiU"/>
+    <w:panose1 w:val="02020500000000000000"/>
+    <w:charset w:val="88"/>
+    <w:family w:val="roman"/>
+    <w:pitch w:val="variable"/>
+    <w:sig w:usb0="A00002FF" w:usb1="28CFFCFA" w:usb2="00000016" w:usb3="00000000" w:csb0="00100001" w:csb1="00000000"/>
+  </w:font>
+  <w:font w:name="Times New Roman">
+    <w:panose1 w:val="02020603050405020304"/>
+    <w:charset w:val="00"/>
+    <w:family w:val="roman"/>
+    <w:pitch w:val="variable"/>
+    <w:sig w:usb0="E0002EFF" w:usb1="C000785B" w:usb2="00000009" w:usb3="00000000" w:csb0="000001FF" w:csb1="00000000"/>
+  </w:font>
+  <w:font w:name="Calibri Light">
+    <w:panose1 w:val="020F0302020204030204"/>
+    <w:charset w:val="00"/>
+    <w:family w:val="swiss"/>
+    <w:pitch w:val="variable"/>
+    <w:sig w:usb0="E4002EFF" w:usb1="C000247B" w:usb2="00000009" w:usb3="00000000" w:csb0="000001FF" w:csb1="00000000"/>
+  </w:font>
+</w:fonts>
+</file>
+
+<file path=word/glossary/settings.xml><?xml version="1.0" encoding="utf-8"?>
+<w:settings xmlns:mc="http://schemas.openxmlformats.org/markup-compatibility/2006" xmlns:o="urn:schemas-microsoft-com:office:office" xmlns:r="http://schemas.openxmlformats.org/officeDocument/2006/relationships" xmlns:m="http://schemas.openxmlformats.org/officeDocument/2006/math" xmlns:v="urn:schemas-microsoft-com:vml" xmlns:w10="urn:schemas-microsoft-com:office:word" xmlns:w="http://schemas.openxmlformats.org/wordprocessingml/2006/main" xmlns:w14="http://schemas.microsoft.com/office/word/2010/wordml" xmlns:w15="http://schemas.microsoft.com/office/word/2012/wordml" xmlns:w16cex="http://schemas.microsoft.com/office/word/2018/wordml/cex" xmlns:w16cid="http://schemas.microsoft.com/office/word/2016/wordml/cid" xmlns:w16="http://schemas.microsoft.com/office/word/2018/wordml" xmlns:w16se="http://schemas.microsoft.com/office/word/2015/wordml/symex" xmlns:sl="http://schemas.openxmlformats.org/schemaLibrary/2006/main" mc:Ignorable="w14 w15 w16se w16cid w16 w16cex">
+  <w:view w:val="normal"/>
+  <w:defaultTabStop w:val="720"/>
+  <w:characterSpacingControl w:val="doNotCompress"/>
+  <w:compat>
+    <w:useFELayout/>
+    <w:compatSetting w:name="compatibilityMode" w:uri="http://schemas.microsoft.com/office/word" w:val="15"/>
+    <w:compatSetting w:name="overrideTableStyleFontSizeAndJustification" w:uri="http://schemas.microsoft.com/office/word" w:val="1"/>
+    <w:compatSetting w:name="enableOpenTypeFeatures" w:uri="http://schemas.microsoft.com/office/word" w:val="1"/>
+    <w:compatSetting w:name="doNotFlipMirrorIndents" w:uri="http://schemas.microsoft.com/office/word" w:val="1"/>
+    <w:compatSetting w:name="differentiateMultirowTableHeaders" w:uri="http://schemas.microsoft.com/office/word" w:val="1"/>
+    <w:compatSetting w:name="useWord2013TrackBottomHyphenation" w:uri="http://schemas.microsoft.com/office/word" w:val="0"/>
+  </w:compat>
+  <w:rsids>
+    <w:rsidRoot w:val="006E50CD"/>
+    <w:rsid w:val="00194835"/>
+    <w:rsid w:val="006E50CD"/>
+  </w:rsids>
+  <m:mathPr>
+    <m:mathFont m:val="Cambria Math"/>
+    <m:brkBin m:val="before"/>
+    <m:brkBinSub m:val="--"/>
+    <m:smallFrac m:val="0"/>
+    <m:dispDef/>
+    <m:lMargin m:val="0"/>
+    <m:rMargin m:val="0"/>
+    <m:defJc m:val="centerGroup"/>
+    <m:wrapIndent m:val="1440"/>
+    <m:intLim m:val="subSup"/>
+    <m:naryLim m:val="undOvr"/>
+  </m:mathPr>
+  <w:themeFontLang w:val="en-HK" w:eastAsia="zh-HK"/>
+  <w:clrSchemeMapping w:bg1="light1" w:t1="dark1" w:bg2="light2" w:t2="dark2" w:accent1="accent1" w:accent2="accent2" w:accent3="accent3" w:accent4="accent4" w:accent5="accent5" w:accent6="accent6" w:hyperlink="hyperlink" w:followedHyperlink="followedHyperlink"/>
+  <w:decimalSymbol w:val="."/>
+  <w:listSeparator w:val=","/>
+  <w15:chartTrackingRefBased/>
+</w:settings>
+</file>
+
+<file path=word/glossary/styles.xml><?xml version="1.0" encoding="utf-8"?>
+<w:styles xmlns:mc="http://schemas.openxmlformats.org/markup-compatibility/2006" xmlns:r="http://schemas.openxmlformats.org/officeDocument/2006/relationships" xmlns:w="http://schemas.openxmlformats.org/wordprocessingml/2006/main" xmlns:w14="http://schemas.microsoft.com/office/word/2010/wordml" xmlns:w15="http://schemas.microsoft.com/office/word/2012/wordml" xmlns:w16cex="http://schemas.microsoft.com/office/word/2018/wordml/cex" xmlns:w16cid="http://schemas.microsoft.com/office/word/2016/wordml/cid" xmlns:w16="http://schemas.microsoft.com/office/word/2018/wordml" xmlns:w16se="http://schemas.microsoft.com/office/word/2015/wordml/symex" mc:Ignorable="w14 w15 w16se w16cid w16 w16cex">
+  <w:docDefaults>
+    <w:rPrDefault>
+      <w:rPr>
+        <w:rFonts w:asciiTheme="minorHAnsi" w:eastAsiaTheme="minorEastAsia" w:hAnsiTheme="minorHAnsi" w:cstheme="minorBidi"/>
+        <w:sz w:val="22"/>
+        <w:szCs w:val="22"/>
+        <w:lang w:val="en-HK" w:eastAsia="zh-HK" w:bidi="ar-SA"/>
+      </w:rPr>
+    </w:rPrDefault>
+    <w:pPrDefault>
+      <w:pPr>
+        <w:spacing w:after="160" w:line="259" w:lineRule="auto"/>
+      </w:pPr>
+    </w:pPrDefault>
+  </w:docDefaults>
+  <w:latentStyles w:defLockedState="0" w:defUIPriority="99" w:defSemiHidden="0" w:defUnhideWhenUsed="0" w:defQFormat="0" w:count="376">
+    <w:lsdException w:name="Normal" w:uiPriority="0" w:qFormat="1"/>
+    <w:lsdException w:name="heading 1" w:uiPriority="9" w:qFormat="1"/>
+    <w:lsdException w:name="heading 2" w:semiHidden="1" w:uiPriority="9" w:unhideWhenUsed="1" w:qFormat="1"/>
+    <w:lsdException w:name="heading 3" w:semiHidden="1" w:uiPriority="9" w:unhideWhenUsed="1" w:qFormat="1"/>
+    <w:lsdException w:name="heading 4" w:semiHidden="1" w:uiPriority="9" w:unhideWhenUsed="1" w:qFormat="1"/>
+    <w:lsdException w:name="heading 5" w:semiHidden="1" w:uiPriority="9" w:unhideWhenUsed="1" w:qFormat="1"/>
+    <w:lsdException w:name="heading 6" w:semiHidden="1" w:uiPriority="9" w:unhideWhenUsed="1" w:qFormat="1"/>
+    <w:lsdException w:name="heading 7" w:semiHidden="1" w:uiPriority="9" w:unhideWhenUsed="1" w:qFormat="1"/>
+    <w:lsdException w:name="heading 8" w:semiHidden="1" w:uiPriority="9" w:unhideWhenUsed="1" w:qFormat="1"/>
+    <w:lsdException w:name="heading 9" w:semiHidden="1" w:uiPriority="9" w:unhideWhenUsed="1" w:qFormat="1"/>
+    <w:lsdException w:name="index 1" w:semiHidden="1" w:unhideWhenUsed="1"/>
+    <w:lsdException w:name="index 2" w:semiHidden="1" w:unhideWhenUsed="1"/>
+    <w:lsdException w:name="index 3" w:semiHidden="1" w:unhideWhenUsed="1"/>
+    <w:lsdException w:name="index 4" w:semiHidden="1" w:unhideWhenUsed="1"/>
+    <w:lsdException w:name="index 5" w:semiHidden="1" w:unhideWhenUsed="1"/>
+    <w:lsdException w:name="index 6" w:semiHidden="1" w:unhideWhenUsed="1"/>
+    <w:lsdException w:name="index 7" w:semiHidden="1" w:unhideWhenUsed="1"/>
+    <w:lsdException w:name="index 8" w:semiHidden="1" w:unhideWhenUsed="1"/>
+    <w:lsdException w:name="index 9" w:semiHidden="1" w:unhideWhenUsed="1"/>
+    <w:lsdException w:name="toc 1" w:semiHidden="1" w:uiPriority="39" w:unhideWhenUsed="1"/>
+    <w:lsdException w:name="toc 2" w:semiHidden="1" w:uiPriority="39" w:unhideWhenUsed="1"/>
+    <w:lsdException w:name="toc 3" w:semiHidden="1" w:uiPriority="39" w:unhideWhenUsed="1"/>
+    <w:lsdException w:name="toc 4" w:semiHidden="1" w:uiPriority="39" w:unhideWhenUsed="1"/>
+    <w:lsdException w:name="toc 5" w:semiHidden="1" w:uiPriority="39" w:unhideWhenUsed="1"/>
+    <w:lsdException w:name="toc 6" w:semiHidden="1" w:uiPriority="39" w:unhideWhenUsed="1"/>
+    <w:lsdException w:name="toc 7" w:semiHidden="1" w:uiPriority="39" w:unhideWhenUsed="1"/>
+    <w:lsdException w:name="toc 8" w:semiHidden="1" w:uiPriority="39" w:unhideWhenUsed="1"/>
+    <w:lsdException w:name="toc 9" w:semiHidden="1" w:uiPriority="39" w:unhideWhenUsed="1"/>
+    <w:lsdException w:name="Normal Indent" w:semiHidden="1" w:unhideWhenUsed="1"/>
+    <w:lsdException w:name="footnote text" w:semiHidden="1" w:unhideWhenUsed="1"/>
+    <w:lsdException w:name="annotation text" w:semiHidden="1" w:unhideWhenUsed="1"/>
+    <w:lsdException w:name="header" w:semiHidden="1" w:unhideWhenUsed="1"/>
+    <w:lsdException w:name="footer" w:semiHidden="1" w:unhideWhenUsed="1"/>
+    <w:lsdException w:name="index heading" w:semiHidden="1" w:unhideWhenUsed="1"/>
+    <w:lsdException w:name="caption" w:semiHidden="1" w:uiPriority="35" w:unhideWhenUsed="1" w:qFormat="1"/>
+    <w:lsdException w:name="table of figures" w:semiHidden="1" w:unhideWhenUsed="1"/>
+    <w:lsdException w:name="envelope address" w:semiHidden="1" w:unhideWhenUsed="1"/>
+    <w:lsdException w:name="envelope return" w:semiHidden="1" w:unhideWhenUsed="1"/>
+    <w:lsdException w:name="footnote reference" w:semiHidden="1" w:unhideWhenUsed="1"/>
+    <w:lsdException w:name="annotation reference" w:semiHidden="1" w:unhideWhenUsed="1"/>
+    <w:lsdException w:name="line number" w:semiHidden="1" w:unhideWhenUsed="1"/>
+    <w:lsdException w:name="page number" w:semiHidden="1" w:unhideWhenUsed="1"/>
+    <w:lsdException w:name="endnote reference" w:semiHidden="1" w:unhideWhenUsed="1"/>
+    <w:lsdException w:name="endnote text" w:semiHidden="1" w:unhideWhenUsed="1"/>
+    <w:lsdException w:name="table of authorities" w:semiHidden="1" w:unhideWhenUsed="1"/>
+    <w:lsdException w:name="macro" w:semiHidden="1" w:unhideWhenUsed="1"/>
+    <w:lsdException w:name="toa heading" w:semiHidden="1" w:unhideWhenUsed="1"/>
+    <w:lsdException w:name="List" w:semiHidden="1" w:unhideWhenUsed="1"/>
+    <w:lsdException w:name="List Bullet" w:semiHidden="1" w:unhideWhenUsed="1"/>
+    <w:lsdException w:name="List Number" w:semiHidden="1" w:unhideWhenUsed="1"/>
+    <w:lsdException w:name="List 2" w:semiHidden="1" w:unhideWhenUsed="1"/>
+    <w:lsdException w:name="List 3" w:semiHidden="1" w:unhideWhenUsed="1"/>
+    <w:lsdException w:name="List 4" w:semiHidden="1" w:unhideWhenUsed="1"/>
+    <w:lsdException w:name="List 5" w:semiHidden="1" w:unhideWhenUsed="1"/>
+    <w:lsdException w:name="List Bullet 2" w:semiHidden="1" w:unhideWhenUsed="1"/>
+    <w:lsdException w:name="List Bullet 3" w:semiHidden="1" w:unhideWhenUsed="1"/>
+    <w:lsdException w:name="List Bullet 4" w:semiHidden="1" w:unhideWhenUsed="1"/>
+    <w:lsdException w:name="List Bullet 5" w:semiHidden="1" w:unhideWhenUsed="1"/>
+    <w:lsdException w:name="List Number 2" w:semiHidden="1" w:unhideWhenUsed="1"/>
+    <w:lsdException w:name="List Number 3" w:semiHidden="1" w:unhideWhenUsed="1"/>
+    <w:lsdException w:name="List Number 4" w:semiHidden="1" w:unhideWhenUsed="1"/>
+    <w:lsdException w:name="List Number 5" w:semiHidden="1" w:unhideWhenUsed="1"/>
+    <w:lsdException w:name="Title" w:uiPriority="10" w:qFormat="1"/>
+    <w:lsdException w:name="Closing" w:semiHidden="1" w:unhideWhenUsed="1"/>
+    <w:lsdException w:name="Signature" w:semiHidden="1" w:unhideWhenUsed="1"/>
+    <w:lsdException w:name="Default Paragraph Font" w:semiHidden="1" w:uiPriority="1" w:unhideWhenUsed="1"/>
+    <w:lsdException w:name="Body Text" w:semiHidden="1" w:unhideWhenUsed="1"/>
+    <w:lsdException w:name="Body Text Indent" w:semiHidden="1" w:unhideWhenUsed="1"/>
+    <w:lsdException w:name="List Continue" w:semiHidden="1" w:unhideWhenUsed="1"/>
+    <w:lsdException w:name="List Continue 2" w:semiHidden="1" w:unhideWhenUsed="1"/>
+    <w:lsdException w:name="List Continue 3" w:semiHidden="1" w:unhideWhenUsed="1"/>
+    <w:lsdException w:name="List Continue 4" w:semiHidden="1" w:unhideWhenUsed="1"/>
+    <w:lsdException w:name="List Continue 5" w:semiHidden="1" w:unhideWhenUsed="1"/>
+    <w:lsdException w:name="Message Header" w:semiHidden="1" w:unhideWhenUsed="1"/>
+    <w:lsdException w:name="Subtitle" w:uiPriority="11" w:qFormat="1"/>
+    <w:lsdException w:name="Salutation" w:semiHidden="1" w:unhideWhenUsed="1"/>
+    <w:lsdException w:name="Date" w:semiHidden="1" w:unhideWhenUsed="1"/>
+    <w:lsdException w:name="Body Text First Indent" w:semiHidden="1" w:unhideWhenUsed="1"/>
+    <w:lsdException w:name="Body Text First Indent 2" w:semiHidden="1" w:unhideWhenUsed="1"/>
+    <w:lsdException w:name="Note Heading" w:semiHidden="1" w:unhideWhenUsed="1"/>
+    <w:lsdException w:name="Body Text 2" w:semiHidden="1" w:unhideWhenUsed="1"/>
+    <w:lsdException w:name="Body Text 3" w:semiHidden="1" w:unhideWhenUsed="1"/>
+    <w:lsdException w:name="Body Text Indent 2" w:semiHidden="1" w:unhideWhenUsed="1"/>
+    <w:lsdException w:name="Body Text Indent 3" w:semiHidden="1" w:unhideWhenUsed="1"/>
+    <w:lsdException w:name="Block Text" w:semiHidden="1" w:unhideWhenUsed="1"/>
+    <w:lsdException w:name="Hyperlink" w:semiHidden="1" w:unhideWhenUsed="1"/>
+    <w:lsdException w:name="FollowedHyperlink" w:semiHidden="1" w:unhideWhenUsed="1"/>
+    <w:lsdException w:name="Strong" w:uiPriority="22" w:qFormat="1"/>
+    <w:lsdException w:name="Emphasis" w:uiPriority="20" w:qFormat="1"/>
+    <w:lsdException w:name="Document Map" w:semiHidden="1" w:unhideWhenUsed="1"/>
+    <w:lsdException w:name="Plain Text" w:semiHidden="1" w:unhideWhenUsed="1"/>
+    <w:lsdException w:name="E-mail Signature" w:semiHidden="1" w:unhideWhenUsed="1"/>
+    <w:lsdException w:name="HTML Top of Form" w:semiHidden="1" w:unhideWhenUsed="1"/>
+    <w:lsdException w:name="HTML Bottom of Form" w:semiHidden="1" w:unhideWhenUsed="1"/>
+    <w:lsdException w:name="Normal (Web)" w:semiHidden="1" w:unhideWhenUsed="1"/>
+    <w:lsdException w:name="HTML Acronym" w:semiHidden="1" w:unhideWhenUsed="1"/>
+    <w:lsdException w:name="HTML Address" w:semiHidden="1" w:unhideWhenUsed="1"/>
+    <w:lsdException w:name="HTML Cite" w:semiHidden="1" w:unhideWhenUsed="1"/>
+    <w:lsdException w:name="HTML Code" w:semiHidden="1" w:unhideWhenUsed="1"/>
+    <w:lsdException w:name="HTML Definition" w:semiHidden="1" w:unhideWhenUsed="1"/>
+    <w:lsdException w:name="HTML Keyboard" w:semiHidden="1" w:unhideWhenUsed="1"/>
+    <w:lsdException w:name="HTML Preformatted" w:semiHidden="1" w:unhideWhenUsed="1"/>
+    <w:lsdException w:name="HTML Sample" w:semiHidden="1" w:unhideWhenUsed="1"/>
+    <w:lsdException w:name="HTML Typewriter" w:semiHidden="1" w:unhideWhenUsed="1"/>
+    <w:lsdException w:name="HTML Variable" w:semiHidden="1" w:unhideWhenUsed="1"/>
+    <w:lsdException w:name="Normal Table" w:semiHidden="1" w:unhideWhenUsed="1"/>
+    <w:lsdException w:name="annotation subject" w:semiHidden="1" w:unhideWhenUsed="1"/>
+    <w:lsdException w:name="No List" w:semiHidden="1" w:unhideWhenUsed="1"/>
+    <w:lsdException w:name="Outline List 1" w:semiHidden="1" w:unhideWhenUsed="1"/>
+    <w:lsdException w:name="Outline List 2" w:semiHidden="1" w:unhideWhenUsed="1"/>
+    <w:lsdException w:name="Outline List 3" w:semiHidden="1" w:unhideWhenUsed="1"/>
+    <w:lsdException w:name="Table Simple 1" w:semiHidden="1" w:unhideWhenUsed="1"/>
+    <w:lsdException w:name="Table Simple 2" w:semiHidden="1" w:unhideWhenUsed="1"/>
+    <w:lsdException w:name="Table Simple 3" w:semiHidden="1" w:unhideWhenUsed="1"/>
+    <w:lsdException w:name="Table Classic 1" w:semiHidden="1" w:unhideWhenUsed="1"/>
+    <w:lsdException w:name="Table Classic 2" w:semiHidden="1" w:unhideWhenUsed="1"/>
+    <w:lsdException w:name="Table Classic 3" w:semiHidden="1" w:unhideWhenUsed="1"/>
+    <w:lsdException w:name="Table Classic 4" w:semiHidden="1" w:unhideWhenUsed="1"/>
+    <w:lsdException w:name="Table Colorful 1" w:semiHidden="1" w:unhideWhenUsed="1"/>
+    <w:lsdException w:name="Table Colorful 2" w:semiHidden="1" w:unhideWhenUsed="1"/>
+    <w:lsdException w:name="Table Colorful 3" w:semiHidden="1" w:unhideWhenUsed="1"/>
+    <w:lsdException w:name="Table Columns 1" w:semiHidden="1" w:unhideWhenUsed="1"/>
+    <w:lsdException w:name="Table Columns 2" w:semiHidden="1" w:unhideWhenUsed="1"/>
+    <w:lsdException w:name="Table Columns 3" w:semiHidden="1" w:unhideWhenUsed="1"/>
+    <w:lsdException w:name="Table Columns 4" w:semiHidden="1" w:unhideWhenUsed="1"/>
+    <w:lsdException w:name="Table Columns 5" w:semiHidden="1" w:unhideWhenUsed="1"/>
+    <w:lsdException w:name="Table Grid 1" w:semiHidden="1" w:unhideWhenUsed="1"/>
+    <w:lsdException w:name="Table Grid 2" w:semiHidden="1" w:unhideWhenUsed="1"/>
+    <w:lsdException w:name="Table Grid 3" w:semiHidden="1" w:unhideWhenUsed="1"/>
+    <w:lsdException w:name="Table Grid 4" w:semiHidden="1" w:unhideWhenUsed="1"/>
+    <w:lsdException w:name="Table Grid 5" w:semiHidden="1" w:unhideWhenUsed="1"/>
+    <w:lsdException w:name="Table Grid 6" w:semiHidden="1" w:unhideWhenUsed="1"/>
+    <w:lsdException w:name="Table Grid 7" w:semiHidden="1" w:unhideWhenUsed="1"/>
+    <w:lsdException w:name="Table Grid 8" w:semiHidden="1" w:unhideWhenUsed="1"/>
+    <w:lsdException w:name="Table List 1" w:semiHidden="1" w:unhideWhenUsed="1"/>
+    <w:lsdException w:name="Table List 2" w:semiHidden="1" w:unhideWhenUsed="1"/>
+    <w:lsdException w:name="Table List 3" w:semiHidden="1" w:unhideWhenUsed="1"/>
+    <w:lsdException w:name="Table List 4" w:semiHidden="1" w:unhideWhenUsed="1"/>
+    <w:lsdException w:name="Table List 5" w:semiHidden="1" w:unhideWhenUsed="1"/>
+    <w:lsdException w:name="Table List 6" w:semiHidden="1" w:unhideWhenUsed="1"/>
+    <w:lsdException w:name="Table List 7" w:semiHidden="1" w:unhideWhenUsed="1"/>
+    <w:lsdException w:name="Table List 8" w:semiHidden="1" w:unhideWhenUsed="1"/>
+    <w:lsdException w:name="Table 3D effects 1" w:semiHidden="1" w:unhideWhenUsed="1"/>
+    <w:lsdException w:name="Table 3D effects 2" w:semiHidden="1" w:unhideWhenUsed="1"/>
+    <w:lsdException w:name="Table 3D effects 3" w:semiHidden="1" w:unhideWhenUsed="1"/>
+    <w:lsdException w:name="Table Contemporary" w:semiHidden="1" w:unhideWhenUsed="1"/>
+    <w:lsdException w:name="Table Elegant" w:semiHidden="1" w:unhideWhenUsed="1"/>
+    <w:lsdException w:name="Table Professional" w:semiHidden="1" w:unhideWhenUsed="1"/>
+    <w:lsdException w:name="Table Subtle 1" w:semiHidden="1" w:unhideWhenUsed="1"/>
+    <w:lsdException w:name="Table Subtle 2" w:semiHidden="1" w:unhideWhenUsed="1"/>
+    <w:lsdException w:name="Table Web 1" w:semiHidden="1" w:unhideWhenUsed="1"/>
+    <w:lsdException w:name="Table Web 2" w:semiHidden="1" w:unhideWhenUsed="1"/>
+    <w:lsdException w:name="Table Web 3" w:semiHidden="1" w:unhideWhenUsed="1"/>
+    <w:lsdException w:name="Balloon Text" w:semiHidden="1" w:unhideWhenUsed="1"/>
+    <w:lsdException w:name="Table Grid" w:uiPriority="39"/>
+    <w:lsdException w:name="Table Theme" w:semiHidden="1" w:unhideWhenUsed="1"/>
+    <w:lsdException w:name="Placeholder Text" w:semiHidden="1"/>
+    <w:lsdException w:name="No Spacing" w:uiPriority="1" w:qFormat="1"/>
+    <w:lsdException w:name="Light Shading" w:uiPriority="60"/>
+    <w:lsdException w:name="Light List" w:uiPriority="61"/>
+    <w:lsdException w:name="Light Grid" w:uiPriority="62"/>
+    <w:lsdException w:name="Medium Shading 1" w:uiPriority="63"/>
+    <w:lsdException w:name="Medium Shading 2" w:uiPriority="64"/>
+    <w:lsdException w:name="Medium List 1" w:uiPriority="65"/>
+    <w:lsdException w:name="Medium List 2" w:uiPriority="66"/>
+    <w:lsdException w:name="Medium Grid 1" w:uiPriority="67"/>
+    <w:lsdException w:name="Medium Grid 2" w:uiPriority="68"/>
+    <w:lsdException w:name="Medium Grid 3" w:uiPriority="69"/>
+    <w:lsdException w:name="Dark List" w:uiPriority="70"/>
+    <w:lsdException w:name="Colorful Shading" w:uiPriority="71"/>
+    <w:lsdException w:name="Colorful List" w:uiPriority="72"/>
+    <w:lsdException w:name="Colorful Grid" w:uiPriority="73"/>
+    <w:lsdException w:name="Light Shading Accent 1" w:uiPriority="60"/>
+    <w:lsdException w:name="Light List Accent 1" w:uiPriority="61"/>
+    <w:lsdException w:name="Light Grid Accent 1" w:uiPriority="62"/>
+    <w:lsdException w:name="Medium Shading 1 Accent 1" w:uiPriority="63"/>
+    <w:lsdException w:name="Medium Shading 2 Accent 1" w:uiPriority="64"/>
+    <w:lsdException w:name="Medium List 1 Accent 1" w:uiPriority="65"/>
+    <w:lsdException w:name="Revision" w:semiHidden="1"/>
+    <w:lsdException w:name="List Paragraph" w:uiPriority="34" w:qFormat="1"/>
+    <w:lsdException w:name="Quote" w:uiPriority="29" w:qFormat="1"/>
+    <w:lsdException w:name="Intense Quote" w:uiPriority="30" w:qFormat="1"/>
+    <w:lsdException w:name="Medium List 2 Accent 1" w:uiPriority="66"/>
+    <w:lsdException w:name="Medium Grid 1 Accent 1" w:uiPriority="67"/>
+    <w:lsdException w:name="Medium Grid 2 Accent 1" w:uiPriority="68"/>
+    <w:lsdException w:name="Medium Grid 3 Accent 1" w:uiPriority="69"/>
+    <w:lsdException w:name="Dark List Accent 1" w:uiPriority="70"/>
+    <w:lsdException w:name="Colorful Shading Accent 1" w:uiPriority="71"/>
+    <w:lsdException w:name="Colorful List Accent 1" w:uiPriority="72"/>
+    <w:lsdException w:name="Colorful Grid Accent 1" w:uiPriority="73"/>
+    <w:lsdException w:name="Light Shading Accent 2" w:uiPriority="60"/>
+    <w:lsdException w:name="Light List Accent 2" w:uiPriority="61"/>
+    <w:lsdException w:name="Light Grid Accent 2" w:uiPriority="62"/>
+    <w:lsdException w:name="Medium Shading 1 Accent 2" w:uiPriority="63"/>
+    <w:lsdException w:name="Medium Shading 2 Accent 2" w:uiPriority="64"/>
+    <w:lsdException w:name="Medium List 1 Accent 2" w:uiPriority="65"/>
+    <w:lsdException w:name="Medium List 2 Accent 2" w:uiPriority="66"/>
+    <w:lsdException w:name="Medium Grid 1 Accent 2" w:uiPriority="67"/>
+    <w:lsdException w:name="Medium Grid 2 Accent 2" w:uiPriority="68"/>
+    <w:lsdException w:name="Medium Grid 3 Accent 2" w:uiPriority="69"/>
+    <w:lsdException w:name="Dark List Accent 2" w:uiPriority="70"/>
+    <w:lsdException w:name="Colorful Shading Accent 2" w:uiPriority="71"/>
+    <w:lsdException w:name="Colorful List Accent 2" w:uiPriority="72"/>
+    <w:lsdException w:name="Colorful Grid Accent 2" w:uiPriority="73"/>
+    <w:lsdException w:name="Light Shading Accent 3" w:uiPriority="60"/>
+    <w:lsdException w:name="Light List Accent 3" w:uiPriority="61"/>
+    <w:lsdException w:name="Light Grid Accent 3" w:uiPriority="62"/>
+    <w:lsdException w:name="Medium Shading 1 Accent 3" w:uiPriority="63"/>
+    <w:lsdException w:name="Medium Shading 2 Accent 3" w:uiPriority="64"/>
+    <w:lsdException w:name="Medium List 1 Accent 3" w:uiPriority="65"/>
+    <w:lsdException w:name="Medium List 2 Accent 3" w:uiPriority="66"/>
+    <w:lsdException w:name="Medium Grid 1 Accent 3" w:uiPriority="67"/>
+    <w:lsdException w:name="Medium Grid 2 Accent 3" w:uiPriority="68"/>
+    <w:lsdException w:name="Medium Grid 3 Accent 3" w:uiPriority="69"/>
+    <w:lsdException w:name="Dark List Accent 3" w:uiPriority="70"/>
+    <w:lsdException w:name="Colorful Shading Accent 3" w:uiPriority="71"/>
+    <w:lsdException w:name="Colorful List Accent 3" w:uiPriority="72"/>
+    <w:lsdException w:name="Colorful Grid Accent 3" w:uiPriority="73"/>
+    <w:lsdException w:name="Light Shading Accent 4" w:uiPriority="60"/>
+    <w:lsdException w:name="Light List Accent 4" w:uiPriority="61"/>
+    <w:lsdException w:name="Light Grid Accent 4" w:uiPriority="62"/>
+    <w:lsdException w:name="Medium Shading 1 Accent 4" w:uiPriority="63"/>
+    <w:lsdException w:name="Medium Shading 2 Accent 4" w:uiPriority="64"/>
+    <w:lsdException w:name="Medium List 1 Accent 4" w:uiPriority="65"/>
+    <w:lsdException w:name="Medium List 2 Accent 4" w:uiPriority="66"/>
+    <w:lsdException w:name="Medium Grid 1 Accent 4" w:uiPriority="67"/>
+    <w:lsdException w:name="Medium Grid 2 Accent 4" w:uiPriority="68"/>
+    <w:lsdException w:name="Medium Grid 3 Accent 4" w:uiPriority="69"/>
+    <w:lsdException w:name="Dark List Accent 4" w:uiPriority="70"/>
+    <w:lsdException w:name="Colorful Shading Accent 4" w:uiPriority="71"/>
+    <w:lsdException w:name="Colorful List Accent 4" w:uiPriority="72"/>
+    <w:lsdException w:name="Colorful Grid Accent 4" w:uiPriority="73"/>
+    <w:lsdException w:name="Light Shading Accent 5" w:uiPriority="60"/>
+    <w:lsdException w:name="Light List Accent 5" w:uiPriority="61"/>
+    <w:lsdException w:name="Light Grid Accent 5" w:uiPriority="62"/>
+    <w:lsdException w:name="Medium Shading 1 Accent 5" w:uiPriority="63"/>
+    <w:lsdException w:name="Medium Shading 2 Accent 5" w:uiPriority="64"/>
+    <w:lsdException w:name="Medium List 1 Accent 5" w:uiPriority="65"/>
+    <w:lsdException w:name="Medium List 2 Accent 5" w:uiPriority="66"/>
+    <w:lsdException w:name="Medium Grid 1 Accent 5" w:uiPriority="67"/>
+    <w:lsdException w:name="Medium Grid 2 Accent 5" w:uiPriority="68"/>
+    <w:lsdException w:name="Medium Grid 3 Accent 5" w:uiPriority="69"/>
+    <w:lsdException w:name="Dark List Accent 5" w:uiPriority="70"/>
+    <w:lsdException w:name="Colorful Shading Accent 5" w:uiPriority="71"/>
+    <w:lsdException w:name="Colorful List Accent 5" w:uiPriority="72"/>
+    <w:lsdException w:name="Colorful Grid Accent 5" w:uiPriority="73"/>
+    <w:lsdException w:name="Light Shading Accent 6" w:uiPriority="60"/>
+    <w:lsdException w:name="Light List Accent 6" w:uiPriority="61"/>
+    <w:lsdException w:name="Light Grid Accent 6" w:uiPriority="62"/>
+    <w:lsdException w:name="Medium Shading 1 Accent 6" w:uiPriority="63"/>
+    <w:lsdException w:name="Medium Shading 2 Accent 6" w:uiPriority="64"/>
+    <w:lsdException w:name="Medium List 1 Accent 6" w:uiPriority="65"/>
+    <w:lsdException w:name="Medium List 2 Accent 6" w:uiPriority="66"/>
+    <w:lsdException w:name="Medium Grid 1 Accent 6" w:uiPriority="67"/>
+    <w:lsdException w:name="Medium Grid 2 Accent 6" w:uiPriority="68"/>
+    <w:lsdException w:name="Medium Grid 3 Accent 6" w:uiPriority="69"/>
+    <w:lsdException w:name="Dark List Accent 6" w:uiPriority="70"/>
+    <w:lsdException w:name="Colorful Shading Accent 6" w:uiPriority="71"/>
+    <w:lsdException w:name="Colorful List Accent 6" w:uiPriority="72"/>
+    <w:lsdException w:name="Colorful Grid Accent 6" w:uiPriority="73"/>
+    <w:lsdException w:name="Subtle Emphasis" w:uiPriority="19" w:qFormat="1"/>
+    <w:lsdException w:name="Intense Emphasis" w:uiPriority="21" w:qFormat="1"/>
+    <w:lsdException w:name="Subtle Reference" w:uiPriority="31" w:qFormat="1"/>
+    <w:lsdException w:name="Intense Reference" w:uiPriority="32" w:qFormat="1"/>
+    <w:lsdException w:name="Book Title" w:uiPriority="33" w:qFormat="1"/>
+    <w:lsdException w:name="Bibliography" w:semiHidden="1" w:uiPriority="37" w:unhideWhenUsed="1"/>
+    <w:lsdException w:name="TOC Heading" w:semiHidden="1" w:uiPriority="39" w:unhideWhenUsed="1" w:qFormat="1"/>
+    <w:lsdException w:name="Plain Table 1" w:uiPriority="41"/>
+    <w:lsdException w:name="Plain Table 2" w:uiPriority="42"/>
+    <w:lsdException w:name="Plain Table 3" w:uiPriority="43"/>
+    <w:lsdException w:name="Plain Table 4" w:uiPriority="44"/>
+    <w:lsdException w:name="Plain Table 5" w:uiPriority="45"/>
+    <w:lsdException w:name="Grid Table Light" w:uiPriority="40"/>
+    <w:lsdException w:name="Grid Table 1 Light" w:uiPriority="46"/>
+    <w:lsdException w:name="Grid Table 2" w:uiPriority="47"/>
+    <w:lsdException w:name="Grid Table 3" w:uiPriority="48"/>
+    <w:lsdException w:name="Grid Table 4" w:uiPriority="49"/>
+    <w:lsdException w:name="Grid Table 5 Dark" w:uiPriority="50"/>
+    <w:lsdException w:name="Grid Table 6 Colorful" w:uiPriority="51"/>
+    <w:lsdException w:name="Grid Table 7 Colorful" w:uiPriority="52"/>
+    <w:lsdException w:name="Grid Table 1 Light Accent 1" w:uiPriority="46"/>
+    <w:lsdException w:name="Grid Table 2 Accent 1" w:uiPriority="47"/>
+    <w:lsdException w:name="Grid Table 3 Accent 1" w:uiPriority="48"/>
+    <w:lsdException w:name="Grid Table 4 Accent 1" w:uiPriority="49"/>
+    <w:lsdException w:name="Grid Table 5 Dark Accent 1" w:uiPriority="50"/>
+    <w:lsdException w:name="Grid Table 6 Colorful Accent 1" w:uiPriority="51"/>
+    <w:lsdException w:name="Grid Table 7 Colorful Accent 1" w:uiPriority="52"/>
+    <w:lsdException w:name="Grid Table 1 Light Accent 2" w:uiPriority="46"/>
+    <w:lsdException w:name="Grid Table 2 Accent 2" w:uiPriority="47"/>
+    <w:lsdException w:name="Grid Table 3 Accent 2" w:uiPriority="48"/>
+    <w:lsdException w:name="Grid Table 4 Accent 2" w:uiPriority="49"/>
+    <w:lsdException w:name="Grid Table 5 Dark Accent 2" w:uiPriority="50"/>
+    <w:lsdException w:name="Grid Table 6 Colorful Accent 2" w:uiPriority="51"/>
+    <w:lsdException w:name="Grid Table 7 Colorful Accent 2" w:uiPriority="52"/>
+    <w:lsdException w:name="Grid Table 1 Light Accent 3" w:uiPriority="46"/>
+    <w:lsdException w:name="Grid Table 2 Accent 3" w:uiPriority="47"/>
+    <w:lsdException w:name="Grid Table 3 Accent 3" w:uiPriority="48"/>
+    <w:lsdException w:name="Grid Table 4 Accent 3" w:uiPriority="49"/>
+    <w:lsdException w:name="Grid Table 5 Dark Accent 3" w:uiPriority="50"/>
+    <w:lsdException w:name="Grid Table 6 Colorful Accent 3" w:uiPriority="51"/>
+    <w:lsdException w:name="Grid Table 7 Colorful Accent 3" w:uiPriority="52"/>
+    <w:lsdException w:name="Grid Table 1 Light Accent 4" w:uiPriority="46"/>
+    <w:lsdException w:name="Grid Table 2 Accent 4" w:uiPriority="47"/>
+    <w:lsdException w:name="Grid Table 3 Accent 4" w:uiPriority="48"/>
+    <w:lsdException w:name="Grid Table 4 Accent 4" w:uiPriority="49"/>
+    <w:lsdException w:name="Grid Table 5 Dark Accent 4" w:uiPriority="50"/>
+    <w:lsdException w:name="Grid Table 6 Colorful Accent 4" w:uiPriority="51"/>
+    <w:lsdException w:name="Grid Table 7 Colorful Accent 4" w:uiPriority="52"/>
+    <w:lsdException w:name="Grid Table 1 Light Accent 5" w:uiPriority="46"/>
+    <w:lsdException w:name="Grid Table 2 Accent 5" w:uiPriority="47"/>
+    <w:lsdException w:name="Grid Table 3 Accent 5" w:uiPriority="48"/>
+    <w:lsdException w:name="Grid Table 4 Accent 5" w:uiPriority="49"/>
+    <w:lsdException w:name="Grid Table 5 Dark Accent 5" w:uiPriority="50"/>
+    <w:lsdException w:name="Grid Table 6 Colorful Accent 5" w:uiPriority="51"/>
+    <w:lsdException w:name="Grid Table 7 Colorful Accent 5" w:uiPriority="52"/>
+    <w:lsdException w:name="Grid Table 1 Light Accent 6" w:uiPriority="46"/>
+    <w:lsdException w:name="Grid Table 2 Accent 6" w:uiPriority="47"/>
+    <w:lsdException w:name="Grid Table 3 Accent 6" w:uiPriority="48"/>
+    <w:lsdException w:name="Grid Table 4 Accent 6" w:uiPriority="49"/>
+    <w:lsdException w:name="Grid Table 5 Dark Accent 6" w:uiPriority="50"/>
+    <w:lsdException w:name="Grid Table 6 Colorful Accent 6" w:uiPriority="51"/>
+    <w:lsdException w:name="Grid Table 7 Colorful Accent 6" w:uiPriority="52"/>
+    <w:lsdException w:name="List Table 1 Light" w:uiPriority="46"/>
+    <w:lsdException w:name="List Table 2" w:uiPriority="47"/>
+    <w:lsdException w:name="List Table 3" w:uiPriority="48"/>
+    <w:lsdException w:name="List Table 4" w:uiPriority="49"/>
+    <w:lsdException w:name="List Table 5 Dark" w:uiPriority="50"/>
+    <w:lsdException w:name="List Table 6 Colorful" w:uiPriority="51"/>
+    <w:lsdException w:name="List Table 7 Colorful" w:uiPriority="52"/>
+    <w:lsdException w:name="List Table 1 Light Accent 1" w:uiPriority="46"/>
+    <w:lsdException w:name="List Table 2 Accent 1" w:uiPriority="47"/>
+    <w:lsdException w:name="List Table 3 Accent 1" w:uiPriority="48"/>
+    <w:lsdException w:name="List Table 4 Accent 1" w:uiPriority="49"/>
+    <w:lsdException w:name="List Table 5 Dark Accent 1" w:uiPriority="50"/>
+    <w:lsdException w:name="List Table 6 Colorful Accent 1" w:uiPriority="51"/>
+    <w:lsdException w:name="List Table 7 Colorful Accent 1" w:uiPriority="52"/>
+    <w:lsdException w:name="List Table 1 Light Accent 2" w:uiPriority="46"/>
+    <w:lsdException w:name="List Table 2 Accent 2" w:uiPriority="47"/>
+    <w:lsdException w:name="List Table 3 Accent 2" w:uiPriority="48"/>
+    <w:lsdException w:name="List Table 4 Accent 2" w:uiPriority="49"/>
+    <w:lsdException w:name="List Table 5 Dark Accent 2" w:uiPriority="50"/>
+    <w:lsdException w:name="List Table 6 Colorful Accent 2" w:uiPriority="51"/>
+    <w:lsdException w:name="List Table 7 Colorful Accent 2" w:uiPriority="52"/>
+    <w:lsdException w:name="List Table 1 Light Accent 3" w:uiPriority="46"/>
+    <w:lsdException w:name="List Table 2 Accent 3" w:uiPriority="47"/>
+    <w:lsdException w:name="List Table 3 Accent 3" w:uiPriority="48"/>
+    <w:lsdException w:name="List Table 4 Accent 3" w:uiPriority="49"/>
+    <w:lsdException w:name="List Table 5 Dark Accent 3" w:uiPriority="50"/>
+    <w:lsdException w:name="List Table 6 Colorful Accent 3" w:uiPriority="51"/>
+    <w:lsdException w:name="List Table 7 Colorful Accent 3" w:uiPriority="52"/>
+    <w:lsdException w:name="List Table 1 Light Accent 4" w:uiPriority="46"/>
+    <w:lsdException w:name="List Table 2 Accent 4" w:uiPriority="47"/>
+    <w:lsdException w:name="List Table 3 Accent 4" w:uiPriority="48"/>
+    <w:lsdException w:name="List Table 4 Accent 4" w:uiPriority="49"/>
+    <w:lsdException w:name="List Table 5 Dark Accent 4" w:uiPriority="50"/>
+    <w:lsdException w:name="List Table 6 Colorful Accent 4" w:uiPriority="51"/>
+    <w:lsdException w:name="List Table 7 Colorful Accent 4" w:uiPriority="52"/>
+    <w:lsdException w:name="List Table 1 Light Accent 5" w:uiPriority="46"/>
+    <w:lsdException w:name="List Table 2 Accent 5" w:uiPriority="47"/>
+    <w:lsdException w:name="List Table 3 Accent 5" w:uiPriority="48"/>
+    <w:lsdException w:name="List Table 4 Accent 5" w:uiPriority="49"/>
+    <w:lsdException w:name="List Table 5 Dark Accent 5" w:uiPriority="50"/>
+    <w:lsdException w:name="List Table 6 Colorful Accent 5" w:uiPriority="51"/>
+    <w:lsdException w:name="List Table 7 Colorful Accent 5" w:uiPriority="52"/>
+    <w:lsdException w:name="List Table 1 Light Accent 6" w:uiPriority="46"/>
+    <w:lsdException w:name="List Table 2 Accent 6" w:uiPriority="47"/>
+    <w:lsdException w:name="List Table 3 Accent 6" w:uiPriority="48"/>
+    <w:lsdException w:name="List Table 4 Accent 6" w:uiPriority="49"/>
+    <w:lsdException w:name="List Table 5 Dark Accent 6" w:uiPriority="50"/>
+    <w:lsdException w:name="List Table 6 Colorful Accent 6" w:uiPriority="51"/>
+    <w:lsdException w:name="List Table 7 Colorful Accent 6" w:uiPriority="52"/>
+    <w:lsdException w:name="Mention" w:semiHidden="1" w:unhideWhenUsed="1"/>
+    <w:lsdException w:name="Smart Hyperlink" w:semiHidden="1" w:unhideWhenUsed="1"/>
+    <w:lsdException w:name="Hashtag" w:semiHidden="1" w:unhideWhenUsed="1"/>
+    <w:lsdException w:name="Unresolved Mention" w:semiHidden="1" w:unhideWhenUsed="1"/>
+    <w:lsdException w:name="Smart Link" w:semiHidden="1" w:unhideWhenUsed="1"/>
+  </w:latentStyles>
+  <w:style w:type="paragraph" w:default="1" w:styleId="Normal">
+    <w:name w:val="Normal"/>
+    <w:qFormat/>
+  </w:style>
+  <w:style w:type="character" w:default="1" w:styleId="DefaultParagraphFont">
+    <w:name w:val="Default Paragraph Font"/>
+    <w:uiPriority w:val="1"/>
+    <w:semiHidden/>
+    <w:unhideWhenUsed/>
+  </w:style>
+  <w:style w:type="table" w:default="1" w:styleId="TableNormal">
+    <w:name w:val="Normal Table"/>
+    <w:uiPriority w:val="99"/>
+    <w:semiHidden/>
+    <w:unhideWhenUsed/>
+    <w:tblPr>
+      <w:tblInd w:w="0" w:type="dxa"/>
+      <w:tblCellMar>
+        <w:top w:w="0" w:type="dxa"/>
+        <w:left w:w="108" w:type="dxa"/>
+        <w:bottom w:w="0" w:type="dxa"/>
+        <w:right w:w="108" w:type="dxa"/>
+      </w:tblCellMar>
+    </w:tblPr>
+  </w:style>
+  <w:style w:type="numbering" w:default="1" w:styleId="NoList">
+    <w:name w:val="No List"/>
+    <w:uiPriority w:val="99"/>
+    <w:semiHidden/>
+    <w:unhideWhenUsed/>
+  </w:style>
+  <w:style w:type="character" w:styleId="PlaceholderText">
+    <w:name w:val="Placeholder Text"/>
+    <w:basedOn w:val="DefaultParagraphFont"/>
+    <w:uiPriority w:val="99"/>
+    <w:semiHidden/>
+    <w:rsid w:val="006E50CD"/>
+    <w:rPr>
+      <w:color w:val="808080"/>
+    </w:rPr>
+  </w:style>
+  <w:style w:type="paragraph" w:customStyle="1" w:styleId="E8E421D4D20044BF991A91EA208BB404">
+    <w:name w:val="E8E421D4D20044BF991A91EA208BB404"/>
+    <w:rsid w:val="006E50CD"/>
+  </w:style>
+  <w:style w:type="paragraph" w:customStyle="1" w:styleId="0774DBDA4EB048C393F5E8F5953C4473">
+    <w:name w:val="0774DBDA4EB048C393F5E8F5953C4473"/>
+    <w:rsid w:val="006E50CD"/>
+  </w:style>
+  <w:style w:type="paragraph" w:customStyle="1" w:styleId="70ED12F11B304B3FA7393D593AD103CA">
+    <w:name w:val="70ED12F11B304B3FA7393D593AD103CA"/>
+    <w:rsid w:val="006E50CD"/>
+  </w:style>
+  <w:style w:type="paragraph" w:customStyle="1" w:styleId="15FB79BC102F4B4A86D4F5CEC8696C91">
+    <w:name w:val="15FB79BC102F4B4A86D4F5CEC8696C91"/>
+    <w:rsid w:val="006E50CD"/>
+  </w:style>
+</w:styles>
+</file>
+
+<file path=word/glossary/webSettings.xml><?xml version="1.0" encoding="utf-8"?>
+<w:webSettings xmlns:mc="http://schemas.openxmlformats.org/markup-compatibility/2006" xmlns:r="http://schemas.openxmlformats.org/officeDocument/2006/relationships" xmlns:w="http://schemas.openxmlformats.org/wordprocessingml/2006/main" xmlns:w14="http://schemas.microsoft.com/office/word/2010/wordml" xmlns:w15="http://schemas.microsoft.com/office/word/2012/wordml" xmlns:w16cex="http://schemas.microsoft.com/office/word/2018/wordml/cex" xmlns:w16cid="http://schemas.microsoft.com/office/word/2016/wordml/cid" xmlns:w16="http://schemas.microsoft.com/office/word/2018/wordml" xmlns:w16se="http://schemas.microsoft.com/office/word/2015/wordml/symex" mc:Ignorable="w14 w15 w16se w16cid w16 w16cex">
+  <w:optimizeForBrowser/>
+  <w:allowPNG/>
+</w:webSettings>
 </file>
 
 <file path=word/theme/theme1.xml><?xml version="1.0" encoding="utf-8"?>

</xml_diff>

<commit_message>
changed monthly bug 1715
</commit_message>
<xml_diff>
--- a/public/doc/VALID V Daily Job Schedule.docx
+++ b/public/doc/VALID V Daily Job Schedule.docx
@@ -26,7 +26,7 @@
         <w:t xml:space="preserve">Date: </w:t>
       </w:r>
       <w:r>
-        <w:t>2020-08-13</w:t>
+        <w:t>2020-08-01</w:t>
       </w:r>
       <w:r>
         <w:t/>
@@ -626,7 +626,7 @@
                 <w:sz w:val="24"/>
                 <w:szCs w:val="24"/>
               </w:rPr>
-              <w:t>8:15</w:t>
+              <w:t>8:00</w:t>
             </w:r>
             <w:r>
               <w:rPr>
@@ -734,7 +734,7 @@
                 <w:sz w:val="24"/>
                 <w:szCs w:val="24"/>
               </w:rPr>
-              <w:t>Check the status of 4 LOs' Health Check Monitoring PC</w:t>
+              <w:t>Check Copy of Month-End Backup Tapes whether successfully completed, -  screen capture source DB, put it on network drive   □ -  dismount from PCC Tape Library and filing   □ -  update &amp; send "Production Tape Location.xls" to API/IS2 and SCOp/IS2   □ </w:t>
             </w:r>
             <w:r>
               <w:rPr>
@@ -852,7 +852,7 @@
                 <w:sz w:val="24"/>
                 <w:szCs w:val="24"/>
               </w:rPr>
-              <w:t>TDOA</w:t>
+              <w:t>MSL4048_m5pdp01_library</w:t>
             </w:r>
             <w:r>
               <w:rPr>
@@ -940,7 +940,7 @@
                 <w:sz w:val="24"/>
                 <w:szCs w:val="24"/>
               </w:rPr>
-              <w:t>(Remarks :   Re: Operation Notice 041/10)</w:t>
+              <w:t>(Remarks : COPM 10.4)</w:t>
             </w:r>
             <w:r>
               <w:rPr>
@@ -1024,7 +1024,7 @@
                 <w:sz w:val="24"/>
                 <w:szCs w:val="24"/>
               </w:rPr>
-              <w:t>8:30</w:t>
+              <w:t>8:15</w:t>
             </w:r>
             <w:r>
               <w:rPr>
@@ -1132,7 +1132,7 @@
                 <w:sz w:val="24"/>
                 <w:szCs w:val="24"/>
               </w:rPr>
-              <w:t>Download GPMIS file from V5</w:t>
+              <w:t>Check the status of 4 LOs' Health Check Monitoring PC</w:t>
             </w:r>
             <w:r>
               <w:rPr>
@@ -1250,7 +1250,7 @@
                 <w:sz w:val="24"/>
                 <w:szCs w:val="24"/>
               </w:rPr>
-              <w:t>m5ppc02</w:t>
+              <w:t>TDOA</w:t>
             </w:r>
             <w:r>
               <w:rPr>
@@ -1338,7 +1338,7 @@
                 <w:sz w:val="24"/>
                 <w:szCs w:val="24"/>
               </w:rPr>
-              <w:t/>
+              <w:t>(Remarks :   Re: Operation Notice 041/10)</w:t>
             </w:r>
             <w:r>
               <w:rPr>
@@ -1422,7 +1422,7 @@
                 <w:sz w:val="24"/>
                 <w:szCs w:val="24"/>
               </w:rPr>
-              <w:t>8:40</w:t>
+              <w:t>8:30</w:t>
             </w:r>
             <w:r>
               <w:rPr>
@@ -1530,7 +1530,7 @@
                 <w:sz w:val="24"/>
                 <w:szCs w:val="24"/>
               </w:rPr>
-              <w:t>Upload GFMIS file to Treasury Remarks : Must before 20:00 for Mon - Fri, 14:30 for Sat)</w:t>
+              <w:t>Download GPMIS file from V5</w:t>
             </w:r>
             <w:r>
               <w:rPr>
@@ -1928,7 +1928,7 @@
                 <w:sz w:val="24"/>
                 <w:szCs w:val="24"/>
               </w:rPr>
-              <w:t>Check VRMS daily backup</w:t>
+              <w:t>Upload GFMIS file to Treasury Remarks : Must before 20:00 for Mon - Fri, 14:30 for Sat)</w:t>
             </w:r>
             <w:r>
               <w:rPr>
@@ -2046,7 +2046,7 @@
                 <w:sz w:val="24"/>
                 <w:szCs w:val="24"/>
               </w:rPr>
-              <w:t>VRMSVR101W</w:t>
+              <w:t>m5ppc02</w:t>
             </w:r>
             <w:r>
               <w:rPr>
@@ -2218,7 +2218,7 @@
                 <w:sz w:val="24"/>
                 <w:szCs w:val="24"/>
               </w:rPr>
-              <w:t>10:00</w:t>
+              <w:t>8:40</w:t>
             </w:r>
             <w:r>
               <w:rPr>
@@ -2326,7 +2326,7 @@
                 <w:sz w:val="24"/>
                 <w:szCs w:val="24"/>
               </w:rPr>
-              <w:t>Check Daily DB backup on PCC Data Protector Manager DB-VALIDPRO-u5pdb01-FRI   □ DB-VALIDPRO-u5pdb02-FRI   □ Oracle8 VALIDPRO-ONLINE-FRI   □ IDB DP-IDB-FRI   □</w:t>
+              <w:t>Check VRMS daily backup</w:t>
             </w:r>
             <w:r>
               <w:rPr>
@@ -2444,7 +2444,7 @@
                 <w:sz w:val="24"/>
                 <w:szCs w:val="24"/>
               </w:rPr>
-              <w:t>m5ppc01</w:t>
+              <w:t>VRMSVR101W</w:t>
             </w:r>
             <w:r>
               <w:rPr>
@@ -2724,7 +2724,7 @@
                 <w:sz w:val="24"/>
                 <w:szCs w:val="24"/>
               </w:rPr>
-              <w:t>Check Daily DB backup on SCC Data Protector Manager DB-VALIDPRO-u5ddb01-FRI   □ DB-NONPRO-u5ddb0a_db0b_FRI   □ Oracle8 NP-U5DDB-ORACLE-FRI   □ IDB SCC-DP-IDB-FRI   □ Time completed at : _____:_____</w:t>
+              <w:t>Check Daily DB backup on PCC Data Protector Manager DB-VALIDPRO-u5pdb01-FRI   □ DB-VALIDPRO-u5pdb02-FRI   □ Oracle8 VALIDPRO-ONLINE-FRI   □ IDB DP-IDB-FRI   □</w:t>
             </w:r>
             <w:r>
               <w:rPr>
@@ -2842,7 +2842,7 @@
                 <w:sz w:val="24"/>
                 <w:szCs w:val="24"/>
               </w:rPr>
-              <w:t>remote to m5dpc01</w:t>
+              <w:t>m5ppc01</w:t>
             </w:r>
             <w:r>
               <w:rPr>
@@ -3122,7 +3122,7 @@
                 <w:sz w:val="24"/>
                 <w:szCs w:val="24"/>
               </w:rPr>
-              <w:t>Check Date of SAV Virus Definitions File for both PCC / SCC VALID V Servers on IE</w:t>
+              <w:t>Check Daily DB backup on SCC Data Protector Manager DB-VALIDPRO-u5ddb01-FRI   □ DB-NONPRO-u5ddb0a_db0b_FRI   □ Oracle8 NP-U5DDB-ORACLE-FRI   □ IDB SCC-DP-IDB-FRI   □ Time completed at : _____:_____</w:t>
             </w:r>
             <w:r>
               <w:rPr>
@@ -3240,7 +3240,7 @@
                 <w:sz w:val="24"/>
                 <w:szCs w:val="24"/>
               </w:rPr>
-              <w:t>m5ppc01 or m5ppc02</w:t>
+              <w:t>remote to m5dpc01</w:t>
             </w:r>
             <w:r>
               <w:rPr>
@@ -3328,7 +3328,7 @@
                 <w:sz w:val="24"/>
                 <w:szCs w:val="24"/>
               </w:rPr>
-              <w:t>(Remarks : Re COPM 15.2)</w:t>
+              <w:t/>
             </w:r>
             <w:r>
               <w:rPr>
@@ -3412,7 +3412,7 @@
                 <w:sz w:val="24"/>
                 <w:szCs w:val="24"/>
               </w:rPr>
-              <w:t>13:00</w:t>
+              <w:t>10:00</w:t>
             </w:r>
             <w:r>
               <w:rPr>
@@ -3520,7 +3520,7 @@
                 <w:sz w:val="24"/>
                 <w:szCs w:val="24"/>
               </w:rPr>
-              <w:t>Replenish blank papers into corresponding printer trays (Replace Toner Cartridge and Maintenance Kit when prompt)</w:t>
+              <w:t>Check Date of SAV Virus Definitions File for both PCC / SCC VALID V Servers on IE</w:t>
             </w:r>
             <w:r>
               <w:rPr>
@@ -3638,7 +3638,7 @@
                 <w:sz w:val="24"/>
                 <w:szCs w:val="24"/>
               </w:rPr>
-              <w:t/>
+              <w:t>m5ppc01 or m5ppc02</w:t>
             </w:r>
             <w:r>
               <w:rPr>
@@ -3726,7 +3726,7 @@
                 <w:sz w:val="24"/>
                 <w:szCs w:val="24"/>
               </w:rPr>
-              <w:t/>
+              <w:t>(Remarks : Re COPM 15.2)</w:t>
             </w:r>
             <w:r>
               <w:rPr>
@@ -3810,7 +3810,7 @@
                 <w:sz w:val="24"/>
                 <w:szCs w:val="24"/>
               </w:rPr>
-              <w:t>13:00</w:t>
+              <w:t>10:00</w:t>
             </w:r>
             <w:r>
               <w:rPr>
@@ -3918,7 +3918,7 @@
                 <w:sz w:val="24"/>
                 <w:szCs w:val="24"/>
               </w:rPr>
-              <w:t>Health check on operation equipment in PCC and SCC, including EMAS, VALID_V UPS, CCTV, WiFi</w:t>
+              <w:t>Offsite the previous Month-End Backup tape to SCC &amp; update "Production Tape Location.xls"</w:t>
             </w:r>
             <w:r>
               <w:rPr>
@@ -4208,7 +4208,7 @@
                 <w:sz w:val="24"/>
                 <w:szCs w:val="24"/>
               </w:rPr>
-              <w:t>13:00</w:t>
+              <w:t>12:30</w:t>
             </w:r>
             <w:r>
               <w:rPr>
@@ -4316,7 +4316,7 @@
                 <w:sz w:val="24"/>
                 <w:szCs w:val="24"/>
               </w:rPr>
-              <w:t>Run SQL "generate_scheduled_task_list" and "generate_failed_running_task_list"</w:t>
+              <w:t>Retrieve HP-UX server's login audit from syslog and send to related parties</w:t>
             </w:r>
             <w:r>
               <w:rPr>
@@ -4434,7 +4434,7 @@
                 <w:sz w:val="24"/>
                 <w:szCs w:val="24"/>
               </w:rPr>
-              <w:t>m5ppc01</w:t>
+              <w:t>u5pweb01-4. u5pdb01-2, u5pvms01-6, u5papp01-4.</w:t>
             </w:r>
             <w:r>
               <w:rPr>
@@ -4522,7 +4522,7 @@
                 <w:sz w:val="24"/>
                 <w:szCs w:val="24"/>
               </w:rPr>
-              <w:t/>
+              <w:t>(Remarks :   (After System Deployment if any) Re: Operation Notice 049/11)</w:t>
             </w:r>
             <w:r>
               <w:rPr>
@@ -4714,7 +4714,7 @@
                 <w:sz w:val="24"/>
                 <w:szCs w:val="24"/>
               </w:rPr>
-              <w:t>Copying CMIS report file from m5ppc02 to Q drive</w:t>
+              <w:t>Replenish blank papers into corresponding printer trays (Replace Toner Cartridge and Maintenance Kit when prompt)</w:t>
             </w:r>
             <w:r>
               <w:rPr>
@@ -4832,7 +4832,7 @@
                 <w:sz w:val="24"/>
                 <w:szCs w:val="24"/>
               </w:rPr>
-              <w:t>m5ppc02</w:t>
+              <w:t/>
             </w:r>
             <w:r>
               <w:rPr>
@@ -4920,7 +4920,7 @@
                 <w:sz w:val="24"/>
                 <w:szCs w:val="24"/>
               </w:rPr>
-              <w:t>(Remarks : Re: SCOp1 Email 3/5/2019)</w:t>
+              <w:t/>
             </w:r>
             <w:r>
               <w:rPr>
@@ -5004,7 +5004,7 @@
                 <w:sz w:val="24"/>
                 <w:szCs w:val="24"/>
               </w:rPr>
-              <w:t>17:00</w:t>
+              <w:t>13:00</w:t>
             </w:r>
             <w:r>
               <w:rPr>
@@ -5112,7 +5112,7 @@
                 <w:sz w:val="24"/>
                 <w:szCs w:val="24"/>
               </w:rPr>
-              <w:t>Perform Dedicated Network Application Health Check 1. Check Online Report on A19 in HKLO                  □ 2. Check Address Engine on A19 in HKLO               □ 3. Check Online Report on C11 in KLO                     □ 4. Check Address Engine on C11 in KLO                  □ </w:t>
+              <w:t>Health check on operation equipment in PCC and SCC, including EMAS, VALID_V UPS, CCTV, WiFi</w:t>
             </w:r>
             <w:r>
               <w:rPr>
@@ -5230,7 +5230,7 @@
                 <w:sz w:val="24"/>
                 <w:szCs w:val="24"/>
               </w:rPr>
-              <w:t>m5ppc02</w:t>
+              <w:t/>
             </w:r>
             <w:r>
               <w:rPr>
@@ -5318,7 +5318,7 @@
                 <w:sz w:val="24"/>
                 <w:szCs w:val="24"/>
               </w:rPr>
-              <w:t>(Remarks : Re : COPM 17.4 A19 IP address : 172.16.242.102 C11 IP address : 172.16.193.127, After Printing)</w:t>
+              <w:t/>
             </w:r>
             <w:r>
               <w:rPr>
@@ -5402,7 +5402,7 @@
                 <w:sz w:val="24"/>
                 <w:szCs w:val="24"/>
               </w:rPr>
-              <w:t>17:30</w:t>
+              <w:t>13:00</w:t>
             </w:r>
             <w:r>
               <w:rPr>
@@ -5510,7 +5510,7 @@
                 <w:sz w:val="24"/>
                 <w:szCs w:val="24"/>
               </w:rPr>
-              <w:t>Check: all lasejet print queue in "ready" status □ all line printer print queue in "paused" status □ report generator is ready in m5prpt01 □ DocQueFlow status □</w:t>
+              <w:t>Copying CMIS report file from m5ppc02 to Q drive</w:t>
             </w:r>
             <w:r>
               <w:rPr>
@@ -5628,7 +5628,7 @@
                 <w:sz w:val="24"/>
                 <w:szCs w:val="24"/>
               </w:rPr>
-              <w:t>msprpt01, m5pprt01</w:t>
+              <w:t>m5ppc02</w:t>
             </w:r>
             <w:r>
               <w:rPr>
@@ -5716,7 +5716,7 @@
                 <w:sz w:val="24"/>
                 <w:szCs w:val="24"/>
               </w:rPr>
-              <w:t>(Remarks : Re: COPM 17.1)</w:t>
+              <w:t>(Remarks : Re: SCOp1 Email 3/5/2019)</w:t>
             </w:r>
             <w:r>
               <w:rPr>
@@ -5800,7 +5800,7 @@
                 <w:sz w:val="24"/>
                 <w:szCs w:val="24"/>
               </w:rPr>
-              <w:t>17:30</w:t>
+              <w:t>17:00</w:t>
             </w:r>
             <w:r>
               <w:rPr>
@@ -5908,7 +5908,7 @@
                 <w:sz w:val="24"/>
                 <w:szCs w:val="24"/>
               </w:rPr>
-              <w:t>Run SQL "generate_scheduled_task_list" and "generate_failed_running_task_list"</w:t>
+              <w:t>Perform Dedicated Network Application Health Check 1. Check Online Report on A19 in HKLO                  □ 2. Check Address Engine on A19 in HKLO               □ 3. Check Online Report on C11 in KLO                     □ 4. Check Address Engine on C11 in KLO                  □ </w:t>
             </w:r>
             <w:r>
               <w:rPr>
@@ -6026,7 +6026,7 @@
                 <w:sz w:val="24"/>
                 <w:szCs w:val="24"/>
               </w:rPr>
-              <w:t>m5ppc01</w:t>
+              <w:t>m5ppc02</w:t>
             </w:r>
             <w:r>
               <w:rPr>
@@ -6114,7 +6114,7 @@
                 <w:sz w:val="24"/>
                 <w:szCs w:val="24"/>
               </w:rPr>
-              <w:t/>
+              <w:t>(Remarks : Re : COPM 17.4 A19 IP address : 172.16.242.102 C11 IP address : 172.16.193.127, After Printing)</w:t>
             </w:r>
             <w:r>
               <w:rPr>
@@ -6198,7 +6198,7 @@
                 <w:sz w:val="24"/>
                 <w:szCs w:val="24"/>
               </w:rPr>
-              <w:t>18:00</w:t>
+              <w:t>17:30</w:t>
             </w:r>
             <w:r>
               <w:rPr>
@@ -6306,7 +6306,7 @@
                 <w:sz w:val="24"/>
                 <w:szCs w:val="24"/>
               </w:rPr>
-              <w:t>Run SQL "generate_scheduled_task list" report</w:t>
+              <w:t>Check: all lasejet print queue in "ready" status □ all line printer print queue in "paused" status □ report generator is ready in m5prpt01 □ DocQueFlow status □</w:t>
             </w:r>
             <w:r>
               <w:rPr>
@@ -6424,7 +6424,7 @@
                 <w:sz w:val="24"/>
                 <w:szCs w:val="24"/>
               </w:rPr>
-              <w:t>m5ppc01</w:t>
+              <w:t>msprpt01, m5pprt01</w:t>
             </w:r>
             <w:r>
               <w:rPr>
@@ -6512,7 +6512,7 @@
                 <w:sz w:val="24"/>
                 <w:szCs w:val="24"/>
               </w:rPr>
-              <w:t/>
+              <w:t>(Remarks : Re: COPM 17.1)</w:t>
             </w:r>
             <w:r>
               <w:rPr>
@@ -6596,7 +6596,7 @@
                 <w:sz w:val="24"/>
                 <w:szCs w:val="24"/>
               </w:rPr>
-              <w:t>19:00</w:t>
+              <w:t>17:30</w:t>
             </w:r>
             <w:r>
               <w:rPr>
@@ -6704,7 +6704,7 @@
                 <w:sz w:val="24"/>
                 <w:szCs w:val="24"/>
               </w:rPr>
-              <w:t>Health check on operation equipment in PCC and SCC, including EMAS, VALID_V, UPS, CCTV, WiFi</w:t>
+              <w:t>Run SQL "generate_scheduled_task_list" and "generate_failed_running_task_list"</w:t>
             </w:r>
             <w:r>
               <w:rPr>
@@ -6822,7 +6822,7 @@
                 <w:sz w:val="24"/>
                 <w:szCs w:val="24"/>
               </w:rPr>
-              <w:t/>
+              <w:t>m5ppc01</w:t>
             </w:r>
             <w:r>
               <w:rPr>
@@ -6994,7 +6994,7 @@
                 <w:sz w:val="24"/>
                 <w:szCs w:val="24"/>
               </w:rPr>
-              <w:t>20:00</w:t>
+              <w:t>18:00</w:t>
             </w:r>
             <w:r>
               <w:rPr>
@@ -7102,7 +7102,7 @@
                 <w:sz w:val="24"/>
                 <w:szCs w:val="24"/>
               </w:rPr>
-              <w:t>Prepare USB Drive for Payment Agent Files Download</w:t>
+              <w:t>Run SQL "generate_scheduled_task list" report</w:t>
             </w:r>
             <w:r>
               <w:rPr>
@@ -7220,7 +7220,7 @@
                 <w:sz w:val="24"/>
                 <w:szCs w:val="24"/>
               </w:rPr>
-              <w:t/>
+              <w:t>m5ppc01</w:t>
             </w:r>
             <w:r>
               <w:rPr>
@@ -7500,7 +7500,7 @@
                 <w:sz w:val="24"/>
                 <w:szCs w:val="24"/>
               </w:rPr>
-              <w:t>Check dayend recon completed message from STLO</w:t>
+              <w:t>Prepare USB Drive for Payment Agent Files Download</w:t>
             </w:r>
             <w:r>
               <w:rPr>
@@ -7618,7 +7618,7 @@
                 <w:sz w:val="24"/>
                 <w:szCs w:val="24"/>
               </w:rPr>
-              <w:t>Communication Board</w:t>
+              <w:t/>
             </w:r>
             <w:r>
               <w:rPr>
@@ -7790,7 +7790,7 @@
                 <w:sz w:val="24"/>
                 <w:szCs w:val="24"/>
               </w:rPr>
-              <w:t>20:00</w:t>
+              <w:t>20:30</w:t>
             </w:r>
             <w:r>
               <w:rPr>
@@ -7898,7 +7898,7 @@
                 <w:sz w:val="24"/>
                 <w:szCs w:val="24"/>
               </w:rPr>
-              <w:t>Check dayend recon completed message from KTLO</w:t>
+              <w:t>Download transaction file from HKPost</w:t>
             </w:r>
             <w:r>
               <w:rPr>
@@ -8016,7 +8016,7 @@
                 <w:sz w:val="24"/>
                 <w:szCs w:val="24"/>
               </w:rPr>
-              <w:t>Communication Board</w:t>
+              <w:t>m5pagt03</w:t>
             </w:r>
             <w:r>
               <w:rPr>
@@ -8296,7 +8296,7 @@
                 <w:sz w:val="24"/>
                 <w:szCs w:val="24"/>
               </w:rPr>
-              <w:t>Check dayend recon completed message from KLO</w:t>
+              <w:t>Daily Batch job started.  Total number of batch job :_________</w:t>
             </w:r>
             <w:r>
               <w:rPr>
@@ -8414,7 +8414,7 @@
                 <w:sz w:val="24"/>
                 <w:szCs w:val="24"/>
               </w:rPr>
-              <w:t>Communication Board</w:t>
+              <w:t/>
             </w:r>
             <w:r>
               <w:rPr>
@@ -8586,7 +8586,7 @@
                 <w:sz w:val="24"/>
                 <w:szCs w:val="24"/>
               </w:rPr>
-              <w:t>20:30</w:t>
+              <w:t>21:00</w:t>
             </w:r>
             <w:r>
               <w:rPr>
@@ -8694,7 +8694,7 @@
                 <w:sz w:val="24"/>
                 <w:szCs w:val="24"/>
               </w:rPr>
-              <w:t>Check dayend recon completed message from HKLO</w:t>
+              <w:t>Download memo and transaction file from ATM</w:t>
             </w:r>
             <w:r>
               <w:rPr>
@@ -8812,7 +8812,7 @@
                 <w:sz w:val="24"/>
                 <w:szCs w:val="24"/>
               </w:rPr>
-              <w:t>Communication Board</w:t>
+              <w:t>m5pagt02</w:t>
             </w:r>
             <w:r>
               <w:rPr>
@@ -8984,7 +8984,7 @@
                 <w:sz w:val="24"/>
                 <w:szCs w:val="24"/>
               </w:rPr>
-              <w:t>20:30</w:t>
+              <w:t>21:30</w:t>
             </w:r>
             <w:r>
               <w:rPr>
@@ -9092,7 +9092,7 @@
                 <w:sz w:val="24"/>
                 <w:szCs w:val="24"/>
               </w:rPr>
-              <w:t>Download transaction file from HKPost</w:t>
+              <w:t>Upload ATM memo  □  and transaction file  □ to VALID V</w:t>
             </w:r>
             <w:r>
               <w:rPr>
@@ -9210,7 +9210,7 @@
                 <w:sz w:val="24"/>
                 <w:szCs w:val="24"/>
               </w:rPr>
-              <w:t>m5pagt03</w:t>
+              <w:t>m5ppc02</w:t>
             </w:r>
             <w:r>
               <w:rPr>
@@ -9298,7 +9298,7 @@
                 <w:sz w:val="24"/>
                 <w:szCs w:val="24"/>
               </w:rPr>
-              <w:t/>
+              <w:t>(Remarks : Must after batch job started and before 00:00)</w:t>
             </w:r>
             <w:r>
               <w:rPr>
@@ -9382,7 +9382,7 @@
                 <w:sz w:val="24"/>
                 <w:szCs w:val="24"/>
               </w:rPr>
-              <w:t>20:30</w:t>
+              <w:t>21:45</w:t>
             </w:r>
             <w:r>
               <w:rPr>
@@ -9490,7 +9490,7 @@
                 <w:sz w:val="24"/>
                 <w:szCs w:val="24"/>
               </w:rPr>
-              <w:t>Daily Batch job started.  Total number of batch job :_________</w:t>
+              <w:t>Upload HKPOST transaction file  □ to VALID V</w:t>
             </w:r>
             <w:r>
               <w:rPr>
@@ -9608,7 +9608,7 @@
                 <w:sz w:val="24"/>
                 <w:szCs w:val="24"/>
               </w:rPr>
-              <w:t/>
+              <w:t>m5ppc02</w:t>
             </w:r>
             <w:r>
               <w:rPr>
@@ -9696,7 +9696,7 @@
                 <w:sz w:val="24"/>
                 <w:szCs w:val="24"/>
               </w:rPr>
-              <w:t/>
+              <w:t>(Remarks : Must after batch job started and before 00:00)</w:t>
             </w:r>
             <w:r>
               <w:rPr>
@@ -9780,7 +9780,7 @@
                 <w:sz w:val="24"/>
                 <w:szCs w:val="24"/>
               </w:rPr>
-              <w:t>20:30</w:t>
+              <w:t>21:45</w:t>
             </w:r>
             <w:r>
               <w:rPr>
@@ -9888,7 +9888,7 @@
                 <w:sz w:val="24"/>
                 <w:szCs w:val="24"/>
               </w:rPr>
-              <w:t>Download memo and transaction file from PPS</w:t>
+              <w:t>Run SQL "generate_payment_agents_success_upload_list" &amp; Backup Payment Agent Files to Network Drive</w:t>
             </w:r>
             <w:r>
               <w:rPr>
@@ -10006,7 +10006,7 @@
                 <w:sz w:val="24"/>
                 <w:szCs w:val="24"/>
               </w:rPr>
-              <w:t>m5pagt02</w:t>
+              <w:t>m5ppc01</w:t>
             </w:r>
             <w:r>
               <w:rPr>
@@ -10094,7 +10094,7 @@
                 <w:sz w:val="24"/>
                 <w:szCs w:val="24"/>
               </w:rPr>
-              <w:t/>
+              <w:t>(Remarks :  Re: COPM 10.6.6)</w:t>
             </w:r>
             <w:r>
               <w:rPr>
@@ -10178,7 +10178,7 @@
                 <w:sz w:val="24"/>
                 <w:szCs w:val="24"/>
               </w:rPr>
-              <w:t>21:00</w:t>
+              <w:t>21:45</w:t>
             </w:r>
             <w:r>
               <w:rPr>
@@ -10286,7 +10286,7 @@
                 <w:sz w:val="24"/>
                 <w:szCs w:val="24"/>
               </w:rPr>
-              <w:t>Download memo and transaction file from ATM</w:t>
+              <w:t>To ping IP addresses of ITS UPS at TDOA PC</w:t>
             </w:r>
             <w:r>
               <w:rPr>
@@ -10404,7 +10404,7 @@
                 <w:sz w:val="24"/>
                 <w:szCs w:val="24"/>
               </w:rPr>
-              <w:t>m5pagt02</w:t>
+              <w:t>TDOA</w:t>
             </w:r>
             <w:r>
               <w:rPr>
@@ -10492,7 +10492,7 @@
                 <w:sz w:val="24"/>
                 <w:szCs w:val="24"/>
               </w:rPr>
-              <w:t/>
+              <w:t>(Remarks :  Re: O/N #01/2019)</w:t>
             </w:r>
             <w:r>
               <w:rPr>
@@ -10576,7 +10576,7 @@
                 <w:sz w:val="24"/>
                 <w:szCs w:val="24"/>
               </w:rPr>
-              <w:t>21:30</w:t>
+              <w:t>21:45</w:t>
             </w:r>
             <w:r>
               <w:rPr>
@@ -10684,7 +10684,7 @@
                 <w:sz w:val="24"/>
                 <w:szCs w:val="24"/>
               </w:rPr>
-              <w:t>Download memo and transaction file from JETCO</w:t>
+              <w:t>Download file from Judiciary CASEMAN's Passive Gateway</w:t>
             </w:r>
             <w:r>
               <w:rPr>
@@ -10802,7 +10802,7 @@
                 <w:sz w:val="24"/>
                 <w:szCs w:val="24"/>
               </w:rPr>
-              <w:t>m5pagt02</w:t>
+              <w:t>m5ppc02</w:t>
             </w:r>
             <w:r>
               <w:rPr>
@@ -10890,7 +10890,7 @@
                 <w:sz w:val="24"/>
                 <w:szCs w:val="24"/>
               </w:rPr>
-              <w:t/>
+              <w:t>(Remarks : Re: COPM 10.7 Timeframe: 21:45 - 22:30 )</w:t>
             </w:r>
             <w:r>
               <w:rPr>
@@ -10974,7 +10974,7 @@
                 <w:sz w:val="24"/>
                 <w:szCs w:val="24"/>
               </w:rPr>
-              <w:t>21:30</w:t>
+              <w:t>21:45</w:t>
             </w:r>
             <w:r>
               <w:rPr>
@@ -11082,7 +11082,7 @@
                 <w:sz w:val="24"/>
                 <w:szCs w:val="24"/>
               </w:rPr>
-              <w:t>Upload PPS memo  □  and transaction file  □ to VALID V</w:t>
+              <w:t>Check Passive Gateway File Download status whether change to  "SUCCESS"</w:t>
             </w:r>
             <w:r>
               <w:rPr>
@@ -11288,7 +11288,7 @@
                 <w:sz w:val="24"/>
                 <w:szCs w:val="24"/>
               </w:rPr>
-              <w:t>(Remarks : Must after batch job started and before 00:00)</w:t>
+              <w:t>(Remarks : Re: COPM 10.7)</w:t>
             </w:r>
             <w:r>
               <w:rPr>
@@ -11372,7 +11372,7 @@
                 <w:sz w:val="24"/>
                 <w:szCs w:val="24"/>
               </w:rPr>
-              <w:t>21:30</w:t>
+              <w:t>22:45</w:t>
             </w:r>
             <w:r>
               <w:rPr>
@@ -11480,7 +11480,7 @@
                 <w:sz w:val="24"/>
                 <w:szCs w:val="24"/>
               </w:rPr>
-              <w:t>Upload ATM memo  □  and transaction file  □ to VALID V</w:t>
+              <w:t>Backup last month Payment Agent files to a CD</w:t>
             </w:r>
             <w:r>
               <w:rPr>
@@ -11598,7 +11598,7 @@
                 <w:sz w:val="24"/>
                 <w:szCs w:val="24"/>
               </w:rPr>
-              <w:t>m5ppc02</w:t>
+              <w:t>Network Drive</w:t>
             </w:r>
             <w:r>
               <w:rPr>
@@ -11686,7 +11686,7 @@
                 <w:sz w:val="24"/>
                 <w:szCs w:val="24"/>
               </w:rPr>
-              <w:t>(Remarks : Must after batch job started and before 00:00)</w:t>
+              <w:t>(Remarks : Re:COPM 10.6.10)</w:t>
             </w:r>
             <w:r>
               <w:rPr>
@@ -11770,7 +11770,7 @@
                 <w:sz w:val="24"/>
                 <w:szCs w:val="24"/>
               </w:rPr>
-              <w:t>21:45</w:t>
+              <w:t>01:00</w:t>
             </w:r>
             <w:r>
               <w:rPr>
@@ -11878,7 +11878,7 @@
                 <w:sz w:val="24"/>
                 <w:szCs w:val="24"/>
               </w:rPr>
-              <w:t>Upload JETCO memo  □ and transaction file  □ to VALID V</w:t>
+              <w:t>Run SQL "generate_hard_copy_report_print_summary" and check printing status</w:t>
             </w:r>
             <w:r>
               <w:rPr>
@@ -11996,7 +11996,7 @@
                 <w:sz w:val="24"/>
                 <w:szCs w:val="24"/>
               </w:rPr>
-              <w:t>m5ppc02</w:t>
+              <w:t>m5ppc01</w:t>
             </w:r>
             <w:r>
               <w:rPr>
@@ -12084,7 +12084,7 @@
                 <w:sz w:val="24"/>
                 <w:szCs w:val="24"/>
               </w:rPr>
-              <w:t>(Remarks : Must after batch job started and before 00:00)</w:t>
+              <w:t/>
             </w:r>
             <w:r>
               <w:rPr>
@@ -12168,7 +12168,7 @@
                 <w:sz w:val="24"/>
                 <w:szCs w:val="24"/>
               </w:rPr>
-              <w:t>21:45</w:t>
+              <w:t>03:10</w:t>
             </w:r>
             <w:r>
               <w:rPr>
@@ -12276,7 +12276,7 @@
                 <w:sz w:val="24"/>
                 <w:szCs w:val="24"/>
               </w:rPr>
-              <w:t>Upload HKPOST transaction file  □ to VALID V</w:t>
+              <w:t>Perform VALID V Application Health Check *** heed msg "MQ Status check - SUCCESS" on OMI *** 1. Check Address Engine at https://valid5.td.hksarg/valid   □ 2. Check Online Report of Web Server 01 at https://u5pweb01:7011/valid   □ 3. Check Online Report of Web Server 02 at https://u5pweb02:7011/valid   □ 4. To ping IP addresses of ITS UPS at TDOA PC   □</w:t>
             </w:r>
             <w:r>
               <w:rPr>
@@ -12394,7 +12394,7 @@
                 <w:sz w:val="24"/>
                 <w:szCs w:val="24"/>
               </w:rPr>
-              <w:t>m5ppc02</w:t>
+              <w:t>m5ppc02 &amp; TDOA</w:t>
             </w:r>
             <w:r>
               <w:rPr>
@@ -12482,7 +12482,7 @@
                 <w:sz w:val="24"/>
                 <w:szCs w:val="24"/>
               </w:rPr>
-              <w:t>(Remarks : Must after batch job started and before 00:00)</w:t>
+              <w:t>(Remarks : Re: [1] - [3] COPM 17.2  [4] O/N #01/2019)</w:t>
             </w:r>
             <w:r>
               <w:rPr>
@@ -12566,7 +12566,7 @@
                 <w:sz w:val="24"/>
                 <w:szCs w:val="24"/>
               </w:rPr>
-              <w:t>21:45</w:t>
+              <w:t>06:05</w:t>
             </w:r>
             <w:r>
               <w:rPr>
@@ -12674,7 +12674,7 @@
                 <w:sz w:val="24"/>
                 <w:szCs w:val="24"/>
               </w:rPr>
-              <w:t>Run SQL "generate_payment_agents_success_upload_list" &amp; Backup Payment Agent Files to Network Drive</w:t>
+              <w:t>Health check on operation equipment in PCC and SCC, including EMAS, VALID_V UPS, CCTV, WiFi</w:t>
             </w:r>
             <w:r>
               <w:rPr>
@@ -12792,7 +12792,7 @@
                 <w:sz w:val="24"/>
                 <w:szCs w:val="24"/>
               </w:rPr>
-              <w:t>m5ppc01</w:t>
+              <w:t/>
             </w:r>
             <w:r>
               <w:rPr>
@@ -12880,7 +12880,7 @@
                 <w:sz w:val="24"/>
                 <w:szCs w:val="24"/>
               </w:rPr>
-              <w:t>(Remarks :  Re: COPM 10.6.6)</w:t>
+              <w:t/>
             </w:r>
             <w:r>
               <w:rPr>
@@ -12964,7 +12964,7 @@
                 <w:sz w:val="24"/>
                 <w:szCs w:val="24"/>
               </w:rPr>
-              <w:t>21:45</w:t>
+              <w:t>06:15</w:t>
             </w:r>
             <w:r>
               <w:rPr>
@@ -13072,7 +13072,7 @@
                 <w:sz w:val="24"/>
                 <w:szCs w:val="24"/>
               </w:rPr>
-              <w:t>To ping IP addresses of ITS UPS at TDOA PC</w:t>
+              <w:t>Check &amp; verify the Copy of Month-End Backup Tapes whether successfully completed</w:t>
             </w:r>
             <w:r>
               <w:rPr>
@@ -13190,7 +13190,7 @@
                 <w:sz w:val="24"/>
                 <w:szCs w:val="24"/>
               </w:rPr>
-              <w:t>TDOA</w:t>
+              <w:t>MSL4048_m5pdp01_library</w:t>
             </w:r>
             <w:r>
               <w:rPr>
@@ -13278,2395 +13278,7 @@
                 <w:sz w:val="24"/>
                 <w:szCs w:val="24"/>
               </w:rPr>
-              <w:t>(Remarks :  Re: O/N #01/2019)</w:t>
-            </w:r>
-            <w:r>
-              <w:rPr>
-                <w:sz w:val="24"/>
-                <w:szCs w:val="24"/>
-              </w:rPr>
-              <w:t/>
-            </w:r>
-            <w:proofErr w:type="spellStart"/>
-            <w:r>
-              <w:rPr>
-                <w:sz w:val="24"/>
-                <w:szCs w:val="24"/>
-              </w:rPr>
-              <w:t/>
-            </w:r>
-            <w:proofErr w:type="spellEnd"/>
-            <w:r>
-              <w:rPr>
-                <w:sz w:val="24"/>
-                <w:szCs w:val="24"/>
-              </w:rPr>
-              <w:t/>
-            </w:r>
-            <w:r>
-              <w:rPr>
-                <w:sz w:val="24"/>
-                <w:szCs w:val="24"/>
-              </w:rPr>
-              <w:t/>
-            </w:r>
-            <w:r>
-              <w:rPr>
-                <w:sz w:val="24"/>
-                <w:szCs w:val="24"/>
-              </w:rPr>
-              <w:t/>
-            </w:r>
-            <w:proofErr w:type="spellStart"/>
-            <w:r>
-              <w:rPr>
-                <w:sz w:val="24"/>
-                <w:szCs w:val="24"/>
-              </w:rPr>
-              <w:t/>
-            </w:r>
-            <w:proofErr w:type="spellEnd"/>
-            <w:r>
-              <w:rPr>
-                <w:sz w:val="24"/>
-                <w:szCs w:val="24"/>
-              </w:rPr>
-              <w:t/>
-            </w:r>
-          </w:p>
-        </w:tc>
-      </w:tr>
-      <w:tr>
-        <w:trPr>
-          <w:cnfStyle w:val="000000100000" w:firstRow="0" w:lastRow="0" w:firstColumn="0" w:lastColumn="0" w:oddVBand="0" w:evenVBand="0" w:oddHBand="1" w:evenHBand="0" w:firstRowFirstColumn="0" w:firstRowLastColumn="0" w:lastRowFirstColumn="0" w:lastRowLastColumn="0"/>
-          <w:trHeight w:val="879"/>
-        </w:trPr>
-        <w:tc>
-          <w:tcPr>
-            <w:cnfStyle w:val="001000000000" w:firstRow="0" w:lastRow="0" w:firstColumn="1" w:lastColumn="0" w:oddVBand="0" w:evenVBand="0" w:oddHBand="0" w:evenHBand="0" w:firstRowFirstColumn="0" w:firstRowLastColumn="0" w:lastRowFirstColumn="0" w:lastRowLastColumn="0"/>
-            <w:tcW w:w="1271" w:type="dxa"/>
-          </w:tcPr>
-          <w:p>
-            <w:pPr>
-              <w:rPr>
-                <w:b w:val="0"/>
-                <w:bCs w:val="0"/>
-                <w:sz w:val="24"/>
-                <w:szCs w:val="24"/>
-              </w:rPr>
-            </w:pPr>
-            <w:r>
-              <w:rPr>
-                <w:b w:val="0"/>
-                <w:bCs w:val="0"/>
-                <w:sz w:val="24"/>
-                <w:szCs w:val="24"/>
-              </w:rPr>
-              <w:t>21:45</w:t>
-            </w:r>
-            <w:r>
-              <w:rPr>
-                <w:b w:val="0"/>
-                <w:bCs w:val="0"/>
-                <w:sz w:val="24"/>
-                <w:szCs w:val="24"/>
-              </w:rPr>
-              <w:t/>
-            </w:r>
-            <w:proofErr w:type="spellStart"/>
-            <w:r>
-              <w:rPr>
-                <w:b w:val="0"/>
-                <w:bCs w:val="0"/>
-                <w:sz w:val="24"/>
-                <w:szCs w:val="24"/>
-              </w:rPr>
-              <w:t/>
-            </w:r>
-            <w:proofErr w:type="spellEnd"/>
-            <w:r>
-              <w:rPr>
-                <w:b w:val="0"/>
-                <w:bCs w:val="0"/>
-                <w:sz w:val="24"/>
-                <w:szCs w:val="24"/>
-              </w:rPr>
-              <w:t/>
-            </w:r>
-            <w:r>
-              <w:rPr>
-                <w:b w:val="0"/>
-                <w:bCs w:val="0"/>
-                <w:sz w:val="24"/>
-                <w:szCs w:val="24"/>
-              </w:rPr>
-              <w:t/>
-            </w:r>
-            <w:r>
-              <w:rPr>
-                <w:b w:val="0"/>
-                <w:bCs w:val="0"/>
-                <w:sz w:val="24"/>
-                <w:szCs w:val="24"/>
-              </w:rPr>
-              <w:t/>
-            </w:r>
-            <w:proofErr w:type="spellStart"/>
-            <w:r>
-              <w:rPr>
-                <w:b w:val="0"/>
-                <w:bCs w:val="0"/>
-                <w:sz w:val="24"/>
-                <w:szCs w:val="24"/>
-              </w:rPr>
-              <w:t/>
-            </w:r>
-            <w:proofErr w:type="spellEnd"/>
-            <w:r>
-              <w:rPr>
-                <w:b w:val="0"/>
-                <w:bCs w:val="0"/>
-                <w:sz w:val="24"/>
-                <w:szCs w:val="24"/>
-              </w:rPr>
-              <w:t/>
-            </w:r>
-            <w:proofErr w:type="spellStart"/>
-            <w:r>
-              <w:rPr>
-                <w:b w:val="0"/>
-                <w:bCs w:val="0"/>
-                <w:sz w:val="24"/>
-                <w:szCs w:val="24"/>
-              </w:rPr>
-              <w:t/>
-            </w:r>
-            <w:proofErr w:type="spellEnd"/>
-            <w:r>
-              <w:rPr>
-                <w:b w:val="0"/>
-                <w:bCs w:val="0"/>
-                <w:sz w:val="24"/>
-                <w:szCs w:val="24"/>
-              </w:rPr>
-              <w:t/>
-            </w:r>
-          </w:p>
-        </w:tc>
-        <w:tc>
-          <w:tcPr>
-            <w:tcW w:w="4111" w:type="dxa"/>
-          </w:tcPr>
-          <w:p>
-            <w:pPr>
-              <w:cnfStyle w:val="000000100000" w:firstRow="0" w:lastRow="0" w:firstColumn="0" w:lastColumn="0" w:oddVBand="0" w:evenVBand="0" w:oddHBand="1" w:evenHBand="0" w:firstRowFirstColumn="0" w:firstRowLastColumn="0" w:lastRowFirstColumn="0" w:lastRowLastColumn="0"/>
-              <w:rPr>
-                <w:sz w:val="24"/>
-                <w:szCs w:val="24"/>
-              </w:rPr>
-            </w:pPr>
-            <w:r>
-              <w:rPr>
-                <w:sz w:val="24"/>
-                <w:szCs w:val="24"/>
-              </w:rPr>
-              <w:t>Download file from Judiciary CASEMAN's Passive Gateway</w:t>
-            </w:r>
-            <w:r>
-              <w:rPr>
-                <w:sz w:val="24"/>
-                <w:szCs w:val="24"/>
-              </w:rPr>
-              <w:t/>
-            </w:r>
-            <w:proofErr w:type="spellStart"/>
-            <w:r>
-              <w:rPr>
-                <w:sz w:val="24"/>
-                <w:szCs w:val="24"/>
-              </w:rPr>
-              <w:t/>
-            </w:r>
-            <w:proofErr w:type="spellEnd"/>
-            <w:r>
-              <w:rPr>
-                <w:sz w:val="24"/>
-                <w:szCs w:val="24"/>
-              </w:rPr>
-              <w:t/>
-            </w:r>
-            <w:r>
-              <w:rPr>
-                <w:sz w:val="24"/>
-                <w:szCs w:val="24"/>
-              </w:rPr>
-              <w:t/>
-            </w:r>
-            <w:r>
-              <w:rPr>
-                <w:sz w:val="24"/>
-                <w:szCs w:val="24"/>
-              </w:rPr>
-              <w:t/>
-            </w:r>
-            <w:proofErr w:type="spellStart"/>
-            <w:r>
-              <w:rPr>
-                <w:sz w:val="24"/>
-                <w:szCs w:val="24"/>
-              </w:rPr>
-              <w:t/>
-            </w:r>
-            <w:proofErr w:type="spellEnd"/>
-            <w:r>
-              <w:rPr>
-                <w:sz w:val="24"/>
-                <w:szCs w:val="24"/>
-              </w:rPr>
-              <w:t/>
-            </w:r>
-            <w:proofErr w:type="spellStart"/>
-            <w:r>
-              <w:rPr>
-                <w:sz w:val="24"/>
-                <w:szCs w:val="24"/>
-              </w:rPr>
-              <w:t/>
-            </w:r>
-            <w:proofErr w:type="spellEnd"/>
-            <w:r>
-              <w:rPr>
-                <w:sz w:val="24"/>
-                <w:szCs w:val="24"/>
-              </w:rPr>
-              <w:t/>
-            </w:r>
-          </w:p>
-        </w:tc>
-        <w:tc>
-          <w:tcPr>
-            <w:tcW w:w="1276" w:type="dxa"/>
-          </w:tcPr>
-          <w:p>
-            <w:pPr>
-              <w:cnfStyle w:val="000000100000" w:firstRow="0" w:lastRow="0" w:firstColumn="0" w:lastColumn="0" w:oddVBand="0" w:evenVBand="0" w:oddHBand="1" w:evenHBand="0" w:firstRowFirstColumn="0" w:firstRowLastColumn="0" w:lastRowFirstColumn="0" w:lastRowLastColumn="0"/>
-              <w:rPr>
-                <w:sz w:val="24"/>
-                <w:szCs w:val="24"/>
-              </w:rPr>
-            </w:pPr>
-          </w:p>
-        </w:tc>
-        <w:tc>
-          <w:tcPr>
-            <w:tcW w:w="567" w:type="dxa"/>
-          </w:tcPr>
-          <w:p>
-            <w:pPr>
-              <w:cnfStyle w:val="000000100000" w:firstRow="0" w:lastRow="0" w:firstColumn="0" w:lastColumn="0" w:oddVBand="0" w:evenVBand="0" w:oddHBand="1" w:evenHBand="0" w:firstRowFirstColumn="0" w:firstRowLastColumn="0" w:lastRowFirstColumn="0" w:lastRowLastColumn="0"/>
-              <w:rPr>
-                <w:sz w:val="24"/>
-                <w:szCs w:val="24"/>
-              </w:rPr>
-            </w:pPr>
-          </w:p>
-        </w:tc>
-        <w:tc>
-          <w:tcPr>
-            <w:tcW w:w="1134" w:type="dxa"/>
-          </w:tcPr>
-          <w:p>
-            <w:pPr>
-              <w:cnfStyle w:val="000000100000" w:firstRow="0" w:lastRow="0" w:firstColumn="0" w:lastColumn="0" w:oddVBand="0" w:evenVBand="0" w:oddHBand="1" w:evenHBand="0" w:firstRowFirstColumn="0" w:firstRowLastColumn="0" w:lastRowFirstColumn="0" w:lastRowLastColumn="0"/>
-              <w:rPr>
-                <w:sz w:val="24"/>
-                <w:szCs w:val="24"/>
-              </w:rPr>
-            </w:pPr>
-            <w:r>
-              <w:rPr>
-                <w:sz w:val="24"/>
-                <w:szCs w:val="24"/>
-              </w:rPr>
-              <w:t>m5ppc02</w:t>
-            </w:r>
-            <w:r>
-              <w:rPr>
-                <w:sz w:val="24"/>
-                <w:szCs w:val="24"/>
-              </w:rPr>
-              <w:t/>
-            </w:r>
-            <w:proofErr w:type="spellStart"/>
-            <w:r>
-              <w:rPr>
-                <w:sz w:val="24"/>
-                <w:szCs w:val="24"/>
-              </w:rPr>
-              <w:t/>
-            </w:r>
-            <w:proofErr w:type="spellEnd"/>
-            <w:r>
-              <w:rPr>
-                <w:sz w:val="24"/>
-                <w:szCs w:val="24"/>
-              </w:rPr>
-              <w:t/>
-            </w:r>
-            <w:r>
-              <w:rPr>
-                <w:sz w:val="24"/>
-                <w:szCs w:val="24"/>
-              </w:rPr>
-              <w:t/>
-            </w:r>
-            <w:r>
-              <w:rPr>
-                <w:sz w:val="24"/>
-                <w:szCs w:val="24"/>
-              </w:rPr>
-              <w:t/>
-            </w:r>
-            <w:proofErr w:type="spellStart"/>
-            <w:r>
-              <w:rPr>
-                <w:sz w:val="24"/>
-                <w:szCs w:val="24"/>
-              </w:rPr>
-              <w:t/>
-            </w:r>
-            <w:proofErr w:type="spellEnd"/>
-            <w:r>
-              <w:rPr>
-                <w:sz w:val="24"/>
-                <w:szCs w:val="24"/>
-              </w:rPr>
-              <w:t/>
-            </w:r>
-            <w:r>
-              <w:rPr>
-                <w:sz w:val="24"/>
-                <w:szCs w:val="24"/>
-              </w:rPr>
-              <w:t/>
-            </w:r>
-            <w:r>
-              <w:rPr>
-                <w:sz w:val="24"/>
-                <w:szCs w:val="24"/>
-              </w:rPr>
-              <w:t/>
-            </w:r>
-          </w:p>
-        </w:tc>
-        <w:tc>
-          <w:tcPr>
-            <w:tcW w:w="2097" w:type="dxa"/>
-          </w:tcPr>
-          <w:p>
-            <w:pPr>
-              <w:cnfStyle w:val="000000100000" w:firstRow="0" w:lastRow="0" w:firstColumn="0" w:lastColumn="0" w:oddVBand="0" w:evenVBand="0" w:oddHBand="1" w:evenHBand="0" w:firstRowFirstColumn="0" w:firstRowLastColumn="0" w:lastRowFirstColumn="0" w:lastRowLastColumn="0"/>
-              <w:rPr>
-                <w:sz w:val="24"/>
-                <w:szCs w:val="24"/>
-              </w:rPr>
-            </w:pPr>
-            <w:r>
-              <w:rPr>
-                <w:sz w:val="24"/>
-                <w:szCs w:val="24"/>
-              </w:rPr>
-              <w:t>(Remarks : Re: COPM 10.7 Timeframe: 21:45 - 22:30 )</w:t>
-            </w:r>
-            <w:r>
-              <w:rPr>
-                <w:sz w:val="24"/>
-                <w:szCs w:val="24"/>
-              </w:rPr>
-              <w:t/>
-            </w:r>
-            <w:proofErr w:type="spellStart"/>
-            <w:r>
-              <w:rPr>
-                <w:sz w:val="24"/>
-                <w:szCs w:val="24"/>
-              </w:rPr>
-              <w:t/>
-            </w:r>
-            <w:proofErr w:type="spellEnd"/>
-            <w:r>
-              <w:rPr>
-                <w:sz w:val="24"/>
-                <w:szCs w:val="24"/>
-              </w:rPr>
-              <w:t/>
-            </w:r>
-            <w:r>
-              <w:rPr>
-                <w:sz w:val="24"/>
-                <w:szCs w:val="24"/>
-              </w:rPr>
-              <w:t/>
-            </w:r>
-            <w:r>
-              <w:rPr>
-                <w:sz w:val="24"/>
-                <w:szCs w:val="24"/>
-              </w:rPr>
-              <w:t/>
-            </w:r>
-            <w:proofErr w:type="spellStart"/>
-            <w:r>
-              <w:rPr>
-                <w:sz w:val="24"/>
-                <w:szCs w:val="24"/>
-              </w:rPr>
-              <w:t/>
-            </w:r>
-            <w:proofErr w:type="spellEnd"/>
-            <w:r>
-              <w:rPr>
-                <w:sz w:val="24"/>
-                <w:szCs w:val="24"/>
-              </w:rPr>
-              <w:t/>
-            </w:r>
-          </w:p>
-        </w:tc>
-      </w:tr>
-      <w:tr>
-        <w:trPr>
-          <w:cnfStyle w:val="000000100000" w:firstRow="0" w:lastRow="0" w:firstColumn="0" w:lastColumn="0" w:oddVBand="0" w:evenVBand="0" w:oddHBand="1" w:evenHBand="0" w:firstRowFirstColumn="0" w:firstRowLastColumn="0" w:lastRowFirstColumn="0" w:lastRowLastColumn="0"/>
-          <w:trHeight w:val="879"/>
-        </w:trPr>
-        <w:tc>
-          <w:tcPr>
-            <w:cnfStyle w:val="001000000000" w:firstRow="0" w:lastRow="0" w:firstColumn="1" w:lastColumn="0" w:oddVBand="0" w:evenVBand="0" w:oddHBand="0" w:evenHBand="0" w:firstRowFirstColumn="0" w:firstRowLastColumn="0" w:lastRowFirstColumn="0" w:lastRowLastColumn="0"/>
-            <w:tcW w:w="1271" w:type="dxa"/>
-          </w:tcPr>
-          <w:p>
-            <w:pPr>
-              <w:rPr>
-                <w:b w:val="0"/>
-                <w:bCs w:val="0"/>
-                <w:sz w:val="24"/>
-                <w:szCs w:val="24"/>
-              </w:rPr>
-            </w:pPr>
-            <w:r>
-              <w:rPr>
-                <w:b w:val="0"/>
-                <w:bCs w:val="0"/>
-                <w:sz w:val="24"/>
-                <w:szCs w:val="24"/>
-              </w:rPr>
-              <w:t>21:45</w:t>
-            </w:r>
-            <w:r>
-              <w:rPr>
-                <w:b w:val="0"/>
-                <w:bCs w:val="0"/>
-                <w:sz w:val="24"/>
-                <w:szCs w:val="24"/>
-              </w:rPr>
-              <w:t/>
-            </w:r>
-            <w:proofErr w:type="spellStart"/>
-            <w:r>
-              <w:rPr>
-                <w:b w:val="0"/>
-                <w:bCs w:val="0"/>
-                <w:sz w:val="24"/>
-                <w:szCs w:val="24"/>
-              </w:rPr>
-              <w:t/>
-            </w:r>
-            <w:proofErr w:type="spellEnd"/>
-            <w:r>
-              <w:rPr>
-                <w:b w:val="0"/>
-                <w:bCs w:val="0"/>
-                <w:sz w:val="24"/>
-                <w:szCs w:val="24"/>
-              </w:rPr>
-              <w:t/>
-            </w:r>
-            <w:r>
-              <w:rPr>
-                <w:b w:val="0"/>
-                <w:bCs w:val="0"/>
-                <w:sz w:val="24"/>
-                <w:szCs w:val="24"/>
-              </w:rPr>
-              <w:t/>
-            </w:r>
-            <w:r>
-              <w:rPr>
-                <w:b w:val="0"/>
-                <w:bCs w:val="0"/>
-                <w:sz w:val="24"/>
-                <w:szCs w:val="24"/>
-              </w:rPr>
-              <w:t/>
-            </w:r>
-            <w:proofErr w:type="spellStart"/>
-            <w:r>
-              <w:rPr>
-                <w:b w:val="0"/>
-                <w:bCs w:val="0"/>
-                <w:sz w:val="24"/>
-                <w:szCs w:val="24"/>
-              </w:rPr>
-              <w:t/>
-            </w:r>
-            <w:proofErr w:type="spellEnd"/>
-            <w:r>
-              <w:rPr>
-                <w:b w:val="0"/>
-                <w:bCs w:val="0"/>
-                <w:sz w:val="24"/>
-                <w:szCs w:val="24"/>
-              </w:rPr>
-              <w:t/>
-            </w:r>
-            <w:proofErr w:type="spellStart"/>
-            <w:r>
-              <w:rPr>
-                <w:b w:val="0"/>
-                <w:bCs w:val="0"/>
-                <w:sz w:val="24"/>
-                <w:szCs w:val="24"/>
-              </w:rPr>
-              <w:t/>
-            </w:r>
-            <w:proofErr w:type="spellEnd"/>
-            <w:r>
-              <w:rPr>
-                <w:b w:val="0"/>
-                <w:bCs w:val="0"/>
-                <w:sz w:val="24"/>
-                <w:szCs w:val="24"/>
-              </w:rPr>
-              <w:t/>
-            </w:r>
-          </w:p>
-        </w:tc>
-        <w:tc>
-          <w:tcPr>
-            <w:tcW w:w="4111" w:type="dxa"/>
-          </w:tcPr>
-          <w:p>
-            <w:pPr>
-              <w:cnfStyle w:val="000000100000" w:firstRow="0" w:lastRow="0" w:firstColumn="0" w:lastColumn="0" w:oddVBand="0" w:evenVBand="0" w:oddHBand="1" w:evenHBand="0" w:firstRowFirstColumn="0" w:firstRowLastColumn="0" w:lastRowFirstColumn="0" w:lastRowLastColumn="0"/>
-              <w:rPr>
-                <w:sz w:val="24"/>
-                <w:szCs w:val="24"/>
-              </w:rPr>
-            </w:pPr>
-            <w:r>
-              <w:rPr>
-                <w:sz w:val="24"/>
-                <w:szCs w:val="24"/>
-              </w:rPr>
-              <w:t>Check Passive Gateway File Download status whether change to  "SUCCESS"</w:t>
-            </w:r>
-            <w:r>
-              <w:rPr>
-                <w:sz w:val="24"/>
-                <w:szCs w:val="24"/>
-              </w:rPr>
-              <w:t/>
-            </w:r>
-            <w:proofErr w:type="spellStart"/>
-            <w:r>
-              <w:rPr>
-                <w:sz w:val="24"/>
-                <w:szCs w:val="24"/>
-              </w:rPr>
-              <w:t/>
-            </w:r>
-            <w:proofErr w:type="spellEnd"/>
-            <w:r>
-              <w:rPr>
-                <w:sz w:val="24"/>
-                <w:szCs w:val="24"/>
-              </w:rPr>
-              <w:t/>
-            </w:r>
-            <w:r>
-              <w:rPr>
-                <w:sz w:val="24"/>
-                <w:szCs w:val="24"/>
-              </w:rPr>
-              <w:t/>
-            </w:r>
-            <w:r>
-              <w:rPr>
-                <w:sz w:val="24"/>
-                <w:szCs w:val="24"/>
-              </w:rPr>
-              <w:t/>
-            </w:r>
-            <w:proofErr w:type="spellStart"/>
-            <w:r>
-              <w:rPr>
-                <w:sz w:val="24"/>
-                <w:szCs w:val="24"/>
-              </w:rPr>
-              <w:t/>
-            </w:r>
-            <w:proofErr w:type="spellEnd"/>
-            <w:r>
-              <w:rPr>
-                <w:sz w:val="24"/>
-                <w:szCs w:val="24"/>
-              </w:rPr>
-              <w:t/>
-            </w:r>
-            <w:proofErr w:type="spellStart"/>
-            <w:r>
-              <w:rPr>
-                <w:sz w:val="24"/>
-                <w:szCs w:val="24"/>
-              </w:rPr>
-              <w:t/>
-            </w:r>
-            <w:proofErr w:type="spellEnd"/>
-            <w:r>
-              <w:rPr>
-                <w:sz w:val="24"/>
-                <w:szCs w:val="24"/>
-              </w:rPr>
-              <w:t/>
-            </w:r>
-          </w:p>
-        </w:tc>
-        <w:tc>
-          <w:tcPr>
-            <w:tcW w:w="1276" w:type="dxa"/>
-          </w:tcPr>
-          <w:p>
-            <w:pPr>
-              <w:cnfStyle w:val="000000100000" w:firstRow="0" w:lastRow="0" w:firstColumn="0" w:lastColumn="0" w:oddVBand="0" w:evenVBand="0" w:oddHBand="1" w:evenHBand="0" w:firstRowFirstColumn="0" w:firstRowLastColumn="0" w:lastRowFirstColumn="0" w:lastRowLastColumn="0"/>
-              <w:rPr>
-                <w:sz w:val="24"/>
-                <w:szCs w:val="24"/>
-              </w:rPr>
-            </w:pPr>
-          </w:p>
-        </w:tc>
-        <w:tc>
-          <w:tcPr>
-            <w:tcW w:w="567" w:type="dxa"/>
-          </w:tcPr>
-          <w:p>
-            <w:pPr>
-              <w:cnfStyle w:val="000000100000" w:firstRow="0" w:lastRow="0" w:firstColumn="0" w:lastColumn="0" w:oddVBand="0" w:evenVBand="0" w:oddHBand="1" w:evenHBand="0" w:firstRowFirstColumn="0" w:firstRowLastColumn="0" w:lastRowFirstColumn="0" w:lastRowLastColumn="0"/>
-              <w:rPr>
-                <w:sz w:val="24"/>
-                <w:szCs w:val="24"/>
-              </w:rPr>
-            </w:pPr>
-          </w:p>
-        </w:tc>
-        <w:tc>
-          <w:tcPr>
-            <w:tcW w:w="1134" w:type="dxa"/>
-          </w:tcPr>
-          <w:p>
-            <w:pPr>
-              <w:cnfStyle w:val="000000100000" w:firstRow="0" w:lastRow="0" w:firstColumn="0" w:lastColumn="0" w:oddVBand="0" w:evenVBand="0" w:oddHBand="1" w:evenHBand="0" w:firstRowFirstColumn="0" w:firstRowLastColumn="0" w:lastRowFirstColumn="0" w:lastRowLastColumn="0"/>
-              <w:rPr>
-                <w:sz w:val="24"/>
-                <w:szCs w:val="24"/>
-              </w:rPr>
-            </w:pPr>
-            <w:r>
-              <w:rPr>
-                <w:sz w:val="24"/>
-                <w:szCs w:val="24"/>
-              </w:rPr>
-              <w:t>m5ppc02</w:t>
-            </w:r>
-            <w:r>
-              <w:rPr>
-                <w:sz w:val="24"/>
-                <w:szCs w:val="24"/>
-              </w:rPr>
-              <w:t/>
-            </w:r>
-            <w:proofErr w:type="spellStart"/>
-            <w:r>
-              <w:rPr>
-                <w:sz w:val="24"/>
-                <w:szCs w:val="24"/>
-              </w:rPr>
-              <w:t/>
-            </w:r>
-            <w:proofErr w:type="spellEnd"/>
-            <w:r>
-              <w:rPr>
-                <w:sz w:val="24"/>
-                <w:szCs w:val="24"/>
-              </w:rPr>
-              <w:t/>
-            </w:r>
-            <w:r>
-              <w:rPr>
-                <w:sz w:val="24"/>
-                <w:szCs w:val="24"/>
-              </w:rPr>
-              <w:t/>
-            </w:r>
-            <w:r>
-              <w:rPr>
-                <w:sz w:val="24"/>
-                <w:szCs w:val="24"/>
-              </w:rPr>
-              <w:t/>
-            </w:r>
-            <w:proofErr w:type="spellStart"/>
-            <w:r>
-              <w:rPr>
-                <w:sz w:val="24"/>
-                <w:szCs w:val="24"/>
-              </w:rPr>
-              <w:t/>
-            </w:r>
-            <w:proofErr w:type="spellEnd"/>
-            <w:r>
-              <w:rPr>
-                <w:sz w:val="24"/>
-                <w:szCs w:val="24"/>
-              </w:rPr>
-              <w:t/>
-            </w:r>
-            <w:r>
-              <w:rPr>
-                <w:sz w:val="24"/>
-                <w:szCs w:val="24"/>
-              </w:rPr>
-              <w:t/>
-            </w:r>
-            <w:r>
-              <w:rPr>
-                <w:sz w:val="24"/>
-                <w:szCs w:val="24"/>
-              </w:rPr>
-              <w:t/>
-            </w:r>
-          </w:p>
-        </w:tc>
-        <w:tc>
-          <w:tcPr>
-            <w:tcW w:w="2097" w:type="dxa"/>
-          </w:tcPr>
-          <w:p>
-            <w:pPr>
-              <w:cnfStyle w:val="000000100000" w:firstRow="0" w:lastRow="0" w:firstColumn="0" w:lastColumn="0" w:oddVBand="0" w:evenVBand="0" w:oddHBand="1" w:evenHBand="0" w:firstRowFirstColumn="0" w:firstRowLastColumn="0" w:lastRowFirstColumn="0" w:lastRowLastColumn="0"/>
-              <w:rPr>
-                <w:sz w:val="24"/>
-                <w:szCs w:val="24"/>
-              </w:rPr>
-            </w:pPr>
-            <w:r>
-              <w:rPr>
-                <w:sz w:val="24"/>
-                <w:szCs w:val="24"/>
-              </w:rPr>
-              <w:t>(Remarks : Re: COPM 10.7)</w:t>
-            </w:r>
-            <w:r>
-              <w:rPr>
-                <w:sz w:val="24"/>
-                <w:szCs w:val="24"/>
-              </w:rPr>
-              <w:t/>
-            </w:r>
-            <w:proofErr w:type="spellStart"/>
-            <w:r>
-              <w:rPr>
-                <w:sz w:val="24"/>
-                <w:szCs w:val="24"/>
-              </w:rPr>
-              <w:t/>
-            </w:r>
-            <w:proofErr w:type="spellEnd"/>
-            <w:r>
-              <w:rPr>
-                <w:sz w:val="24"/>
-                <w:szCs w:val="24"/>
-              </w:rPr>
-              <w:t/>
-            </w:r>
-            <w:r>
-              <w:rPr>
-                <w:sz w:val="24"/>
-                <w:szCs w:val="24"/>
-              </w:rPr>
-              <w:t/>
-            </w:r>
-            <w:r>
-              <w:rPr>
-                <w:sz w:val="24"/>
-                <w:szCs w:val="24"/>
-              </w:rPr>
-              <w:t/>
-            </w:r>
-            <w:proofErr w:type="spellStart"/>
-            <w:r>
-              <w:rPr>
-                <w:sz w:val="24"/>
-                <w:szCs w:val="24"/>
-              </w:rPr>
-              <w:t/>
-            </w:r>
-            <w:proofErr w:type="spellEnd"/>
-            <w:r>
-              <w:rPr>
-                <w:sz w:val="24"/>
-                <w:szCs w:val="24"/>
-              </w:rPr>
-              <w:t/>
-            </w:r>
-          </w:p>
-        </w:tc>
-      </w:tr>
-      <w:tr>
-        <w:trPr>
-          <w:cnfStyle w:val="000000100000" w:firstRow="0" w:lastRow="0" w:firstColumn="0" w:lastColumn="0" w:oddVBand="0" w:evenVBand="0" w:oddHBand="1" w:evenHBand="0" w:firstRowFirstColumn="0" w:firstRowLastColumn="0" w:lastRowFirstColumn="0" w:lastRowLastColumn="0"/>
-          <w:trHeight w:val="879"/>
-        </w:trPr>
-        <w:tc>
-          <w:tcPr>
-            <w:cnfStyle w:val="001000000000" w:firstRow="0" w:lastRow="0" w:firstColumn="1" w:lastColumn="0" w:oddVBand="0" w:evenVBand="0" w:oddHBand="0" w:evenHBand="0" w:firstRowFirstColumn="0" w:firstRowLastColumn="0" w:lastRowFirstColumn="0" w:lastRowLastColumn="0"/>
-            <w:tcW w:w="1271" w:type="dxa"/>
-          </w:tcPr>
-          <w:p>
-            <w:pPr>
-              <w:rPr>
-                <w:b w:val="0"/>
-                <w:bCs w:val="0"/>
-                <w:sz w:val="24"/>
-                <w:szCs w:val="24"/>
-              </w:rPr>
-            </w:pPr>
-            <w:r>
-              <w:rPr>
-                <w:b w:val="0"/>
-                <w:bCs w:val="0"/>
-                <w:sz w:val="24"/>
-                <w:szCs w:val="24"/>
-              </w:rPr>
-              <w:t>22:45</w:t>
-            </w:r>
-            <w:r>
-              <w:rPr>
-                <w:b w:val="0"/>
-                <w:bCs w:val="0"/>
-                <w:sz w:val="24"/>
-                <w:szCs w:val="24"/>
-              </w:rPr>
-              <w:t/>
-            </w:r>
-            <w:proofErr w:type="spellStart"/>
-            <w:r>
-              <w:rPr>
-                <w:b w:val="0"/>
-                <w:bCs w:val="0"/>
-                <w:sz w:val="24"/>
-                <w:szCs w:val="24"/>
-              </w:rPr>
-              <w:t/>
-            </w:r>
-            <w:proofErr w:type="spellEnd"/>
-            <w:r>
-              <w:rPr>
-                <w:b w:val="0"/>
-                <w:bCs w:val="0"/>
-                <w:sz w:val="24"/>
-                <w:szCs w:val="24"/>
-              </w:rPr>
-              <w:t/>
-            </w:r>
-            <w:r>
-              <w:rPr>
-                <w:b w:val="0"/>
-                <w:bCs w:val="0"/>
-                <w:sz w:val="24"/>
-                <w:szCs w:val="24"/>
-              </w:rPr>
-              <w:t/>
-            </w:r>
-            <w:r>
-              <w:rPr>
-                <w:b w:val="0"/>
-                <w:bCs w:val="0"/>
-                <w:sz w:val="24"/>
-                <w:szCs w:val="24"/>
-              </w:rPr>
-              <w:t/>
-            </w:r>
-            <w:proofErr w:type="spellStart"/>
-            <w:r>
-              <w:rPr>
-                <w:b w:val="0"/>
-                <w:bCs w:val="0"/>
-                <w:sz w:val="24"/>
-                <w:szCs w:val="24"/>
-              </w:rPr>
-              <w:t/>
-            </w:r>
-            <w:proofErr w:type="spellEnd"/>
-            <w:r>
-              <w:rPr>
-                <w:b w:val="0"/>
-                <w:bCs w:val="0"/>
-                <w:sz w:val="24"/>
-                <w:szCs w:val="24"/>
-              </w:rPr>
-              <w:t/>
-            </w:r>
-            <w:proofErr w:type="spellStart"/>
-            <w:r>
-              <w:rPr>
-                <w:b w:val="0"/>
-                <w:bCs w:val="0"/>
-                <w:sz w:val="24"/>
-                <w:szCs w:val="24"/>
-              </w:rPr>
-              <w:t/>
-            </w:r>
-            <w:proofErr w:type="spellEnd"/>
-            <w:r>
-              <w:rPr>
-                <w:b w:val="0"/>
-                <w:bCs w:val="0"/>
-                <w:sz w:val="24"/>
-                <w:szCs w:val="24"/>
-              </w:rPr>
-              <w:t/>
-            </w:r>
-          </w:p>
-        </w:tc>
-        <w:tc>
-          <w:tcPr>
-            <w:tcW w:w="4111" w:type="dxa"/>
-          </w:tcPr>
-          <w:p>
-            <w:pPr>
-              <w:cnfStyle w:val="000000100000" w:firstRow="0" w:lastRow="0" w:firstColumn="0" w:lastColumn="0" w:oddVBand="0" w:evenVBand="0" w:oddHBand="1" w:evenHBand="0" w:firstRowFirstColumn="0" w:firstRowLastColumn="0" w:lastRowFirstColumn="0" w:lastRowLastColumn="0"/>
-              <w:rPr>
-                <w:sz w:val="24"/>
-                <w:szCs w:val="24"/>
-              </w:rPr>
-            </w:pPr>
-            <w:r>
-              <w:rPr>
-                <w:sz w:val="24"/>
-                <w:szCs w:val="24"/>
-              </w:rPr>
-              <w:t>Upload file to Judiciary CASEMAN's Passive Gateway</w:t>
-            </w:r>
-            <w:r>
-              <w:rPr>
-                <w:sz w:val="24"/>
-                <w:szCs w:val="24"/>
-              </w:rPr>
-              <w:t/>
-            </w:r>
-            <w:proofErr w:type="spellStart"/>
-            <w:r>
-              <w:rPr>
-                <w:sz w:val="24"/>
-                <w:szCs w:val="24"/>
-              </w:rPr>
-              <w:t/>
-            </w:r>
-            <w:proofErr w:type="spellEnd"/>
-            <w:r>
-              <w:rPr>
-                <w:sz w:val="24"/>
-                <w:szCs w:val="24"/>
-              </w:rPr>
-              <w:t/>
-            </w:r>
-            <w:r>
-              <w:rPr>
-                <w:sz w:val="24"/>
-                <w:szCs w:val="24"/>
-              </w:rPr>
-              <w:t/>
-            </w:r>
-            <w:r>
-              <w:rPr>
-                <w:sz w:val="24"/>
-                <w:szCs w:val="24"/>
-              </w:rPr>
-              <w:t/>
-            </w:r>
-            <w:proofErr w:type="spellStart"/>
-            <w:r>
-              <w:rPr>
-                <w:sz w:val="24"/>
-                <w:szCs w:val="24"/>
-              </w:rPr>
-              <w:t/>
-            </w:r>
-            <w:proofErr w:type="spellEnd"/>
-            <w:r>
-              <w:rPr>
-                <w:sz w:val="24"/>
-                <w:szCs w:val="24"/>
-              </w:rPr>
-              <w:t/>
-            </w:r>
-            <w:proofErr w:type="spellStart"/>
-            <w:r>
-              <w:rPr>
-                <w:sz w:val="24"/>
-                <w:szCs w:val="24"/>
-              </w:rPr>
-              <w:t/>
-            </w:r>
-            <w:proofErr w:type="spellEnd"/>
-            <w:r>
-              <w:rPr>
-                <w:sz w:val="24"/>
-                <w:szCs w:val="24"/>
-              </w:rPr>
-              <w:t/>
-            </w:r>
-          </w:p>
-        </w:tc>
-        <w:tc>
-          <w:tcPr>
-            <w:tcW w:w="1276" w:type="dxa"/>
-          </w:tcPr>
-          <w:p>
-            <w:pPr>
-              <w:cnfStyle w:val="000000100000" w:firstRow="0" w:lastRow="0" w:firstColumn="0" w:lastColumn="0" w:oddVBand="0" w:evenVBand="0" w:oddHBand="1" w:evenHBand="0" w:firstRowFirstColumn="0" w:firstRowLastColumn="0" w:lastRowFirstColumn="0" w:lastRowLastColumn="0"/>
-              <w:rPr>
-                <w:sz w:val="24"/>
-                <w:szCs w:val="24"/>
-              </w:rPr>
-            </w:pPr>
-          </w:p>
-        </w:tc>
-        <w:tc>
-          <w:tcPr>
-            <w:tcW w:w="567" w:type="dxa"/>
-          </w:tcPr>
-          <w:p>
-            <w:pPr>
-              <w:cnfStyle w:val="000000100000" w:firstRow="0" w:lastRow="0" w:firstColumn="0" w:lastColumn="0" w:oddVBand="0" w:evenVBand="0" w:oddHBand="1" w:evenHBand="0" w:firstRowFirstColumn="0" w:firstRowLastColumn="0" w:lastRowFirstColumn="0" w:lastRowLastColumn="0"/>
-              <w:rPr>
-                <w:sz w:val="24"/>
-                <w:szCs w:val="24"/>
-              </w:rPr>
-            </w:pPr>
-          </w:p>
-        </w:tc>
-        <w:tc>
-          <w:tcPr>
-            <w:tcW w:w="1134" w:type="dxa"/>
-          </w:tcPr>
-          <w:p>
-            <w:pPr>
-              <w:cnfStyle w:val="000000100000" w:firstRow="0" w:lastRow="0" w:firstColumn="0" w:lastColumn="0" w:oddVBand="0" w:evenVBand="0" w:oddHBand="1" w:evenHBand="0" w:firstRowFirstColumn="0" w:firstRowLastColumn="0" w:lastRowFirstColumn="0" w:lastRowLastColumn="0"/>
-              <w:rPr>
-                <w:sz w:val="24"/>
-                <w:szCs w:val="24"/>
-              </w:rPr>
-            </w:pPr>
-            <w:r>
-              <w:rPr>
-                <w:sz w:val="24"/>
-                <w:szCs w:val="24"/>
-              </w:rPr>
-              <w:t>m5ppc02</w:t>
-            </w:r>
-            <w:r>
-              <w:rPr>
-                <w:sz w:val="24"/>
-                <w:szCs w:val="24"/>
-              </w:rPr>
-              <w:t/>
-            </w:r>
-            <w:proofErr w:type="spellStart"/>
-            <w:r>
-              <w:rPr>
-                <w:sz w:val="24"/>
-                <w:szCs w:val="24"/>
-              </w:rPr>
-              <w:t/>
-            </w:r>
-            <w:proofErr w:type="spellEnd"/>
-            <w:r>
-              <w:rPr>
-                <w:sz w:val="24"/>
-                <w:szCs w:val="24"/>
-              </w:rPr>
-              <w:t/>
-            </w:r>
-            <w:r>
-              <w:rPr>
-                <w:sz w:val="24"/>
-                <w:szCs w:val="24"/>
-              </w:rPr>
-              <w:t/>
-            </w:r>
-            <w:r>
-              <w:rPr>
-                <w:sz w:val="24"/>
-                <w:szCs w:val="24"/>
-              </w:rPr>
-              <w:t/>
-            </w:r>
-            <w:proofErr w:type="spellStart"/>
-            <w:r>
-              <w:rPr>
-                <w:sz w:val="24"/>
-                <w:szCs w:val="24"/>
-              </w:rPr>
-              <w:t/>
-            </w:r>
-            <w:proofErr w:type="spellEnd"/>
-            <w:r>
-              <w:rPr>
-                <w:sz w:val="24"/>
-                <w:szCs w:val="24"/>
-              </w:rPr>
-              <w:t/>
-            </w:r>
-            <w:r>
-              <w:rPr>
-                <w:sz w:val="24"/>
-                <w:szCs w:val="24"/>
-              </w:rPr>
-              <w:t/>
-            </w:r>
-            <w:r>
-              <w:rPr>
-                <w:sz w:val="24"/>
-                <w:szCs w:val="24"/>
-              </w:rPr>
-              <w:t/>
-            </w:r>
-          </w:p>
-        </w:tc>
-        <w:tc>
-          <w:tcPr>
-            <w:tcW w:w="2097" w:type="dxa"/>
-          </w:tcPr>
-          <w:p>
-            <w:pPr>
-              <w:cnfStyle w:val="000000100000" w:firstRow="0" w:lastRow="0" w:firstColumn="0" w:lastColumn="0" w:oddVBand="0" w:evenVBand="0" w:oddHBand="1" w:evenHBand="0" w:firstRowFirstColumn="0" w:firstRowLastColumn="0" w:lastRowFirstColumn="0" w:lastRowLastColumn="0"/>
-              <w:rPr>
-                <w:sz w:val="24"/>
-                <w:szCs w:val="24"/>
-              </w:rPr>
-            </w:pPr>
-            <w:r>
-              <w:rPr>
-                <w:sz w:val="24"/>
-                <w:szCs w:val="24"/>
-              </w:rPr>
-              <w:t>(Remarks : Timeframe: 01:00 - 02:00 Re: COPM 10.7)</w:t>
-            </w:r>
-            <w:r>
-              <w:rPr>
-                <w:sz w:val="24"/>
-                <w:szCs w:val="24"/>
-              </w:rPr>
-              <w:t/>
-            </w:r>
-            <w:proofErr w:type="spellStart"/>
-            <w:r>
-              <w:rPr>
-                <w:sz w:val="24"/>
-                <w:szCs w:val="24"/>
-              </w:rPr>
-              <w:t/>
-            </w:r>
-            <w:proofErr w:type="spellEnd"/>
-            <w:r>
-              <w:rPr>
-                <w:sz w:val="24"/>
-                <w:szCs w:val="24"/>
-              </w:rPr>
-              <w:t/>
-            </w:r>
-            <w:r>
-              <w:rPr>
-                <w:sz w:val="24"/>
-                <w:szCs w:val="24"/>
-              </w:rPr>
-              <w:t/>
-            </w:r>
-            <w:r>
-              <w:rPr>
-                <w:sz w:val="24"/>
-                <w:szCs w:val="24"/>
-              </w:rPr>
-              <w:t/>
-            </w:r>
-            <w:proofErr w:type="spellStart"/>
-            <w:r>
-              <w:rPr>
-                <w:sz w:val="24"/>
-                <w:szCs w:val="24"/>
-              </w:rPr>
-              <w:t/>
-            </w:r>
-            <w:proofErr w:type="spellEnd"/>
-            <w:r>
-              <w:rPr>
-                <w:sz w:val="24"/>
-                <w:szCs w:val="24"/>
-              </w:rPr>
-              <w:t/>
-            </w:r>
-          </w:p>
-        </w:tc>
-      </w:tr>
-      <w:tr>
-        <w:trPr>
-          <w:cnfStyle w:val="000000100000" w:firstRow="0" w:lastRow="0" w:firstColumn="0" w:lastColumn="0" w:oddVBand="0" w:evenVBand="0" w:oddHBand="1" w:evenHBand="0" w:firstRowFirstColumn="0" w:firstRowLastColumn="0" w:lastRowFirstColumn="0" w:lastRowLastColumn="0"/>
-          <w:trHeight w:val="879"/>
-        </w:trPr>
-        <w:tc>
-          <w:tcPr>
-            <w:cnfStyle w:val="001000000000" w:firstRow="0" w:lastRow="0" w:firstColumn="1" w:lastColumn="0" w:oddVBand="0" w:evenVBand="0" w:oddHBand="0" w:evenHBand="0" w:firstRowFirstColumn="0" w:firstRowLastColumn="0" w:lastRowFirstColumn="0" w:lastRowLastColumn="0"/>
-            <w:tcW w:w="1271" w:type="dxa"/>
-          </w:tcPr>
-          <w:p>
-            <w:pPr>
-              <w:rPr>
-                <w:b w:val="0"/>
-                <w:bCs w:val="0"/>
-                <w:sz w:val="24"/>
-                <w:szCs w:val="24"/>
-              </w:rPr>
-            </w:pPr>
-            <w:r>
-              <w:rPr>
-                <w:b w:val="0"/>
-                <w:bCs w:val="0"/>
-                <w:sz w:val="24"/>
-                <w:szCs w:val="24"/>
-              </w:rPr>
-              <w:t>01:00</w:t>
-            </w:r>
-            <w:r>
-              <w:rPr>
-                <w:b w:val="0"/>
-                <w:bCs w:val="0"/>
-                <w:sz w:val="24"/>
-                <w:szCs w:val="24"/>
-              </w:rPr>
-              <w:t/>
-            </w:r>
-            <w:proofErr w:type="spellStart"/>
-            <w:r>
-              <w:rPr>
-                <w:b w:val="0"/>
-                <w:bCs w:val="0"/>
-                <w:sz w:val="24"/>
-                <w:szCs w:val="24"/>
-              </w:rPr>
-              <w:t/>
-            </w:r>
-            <w:proofErr w:type="spellEnd"/>
-            <w:r>
-              <w:rPr>
-                <w:b w:val="0"/>
-                <w:bCs w:val="0"/>
-                <w:sz w:val="24"/>
-                <w:szCs w:val="24"/>
-              </w:rPr>
-              <w:t/>
-            </w:r>
-            <w:r>
-              <w:rPr>
-                <w:b w:val="0"/>
-                <w:bCs w:val="0"/>
-                <w:sz w:val="24"/>
-                <w:szCs w:val="24"/>
-              </w:rPr>
-              <w:t/>
-            </w:r>
-            <w:r>
-              <w:rPr>
-                <w:b w:val="0"/>
-                <w:bCs w:val="0"/>
-                <w:sz w:val="24"/>
-                <w:szCs w:val="24"/>
-              </w:rPr>
-              <w:t/>
-            </w:r>
-            <w:proofErr w:type="spellStart"/>
-            <w:r>
-              <w:rPr>
-                <w:b w:val="0"/>
-                <w:bCs w:val="0"/>
-                <w:sz w:val="24"/>
-                <w:szCs w:val="24"/>
-              </w:rPr>
-              <w:t/>
-            </w:r>
-            <w:proofErr w:type="spellEnd"/>
-            <w:r>
-              <w:rPr>
-                <w:b w:val="0"/>
-                <w:bCs w:val="0"/>
-                <w:sz w:val="24"/>
-                <w:szCs w:val="24"/>
-              </w:rPr>
-              <w:t/>
-            </w:r>
-            <w:proofErr w:type="spellStart"/>
-            <w:r>
-              <w:rPr>
-                <w:b w:val="0"/>
-                <w:bCs w:val="0"/>
-                <w:sz w:val="24"/>
-                <w:szCs w:val="24"/>
-              </w:rPr>
-              <w:t/>
-            </w:r>
-            <w:proofErr w:type="spellEnd"/>
-            <w:r>
-              <w:rPr>
-                <w:b w:val="0"/>
-                <w:bCs w:val="0"/>
-                <w:sz w:val="24"/>
-                <w:szCs w:val="24"/>
-              </w:rPr>
-              <w:t/>
-            </w:r>
-          </w:p>
-        </w:tc>
-        <w:tc>
-          <w:tcPr>
-            <w:tcW w:w="4111" w:type="dxa"/>
-          </w:tcPr>
-          <w:p>
-            <w:pPr>
-              <w:cnfStyle w:val="000000100000" w:firstRow="0" w:lastRow="0" w:firstColumn="0" w:lastColumn="0" w:oddVBand="0" w:evenVBand="0" w:oddHBand="1" w:evenHBand="0" w:firstRowFirstColumn="0" w:firstRowLastColumn="0" w:lastRowFirstColumn="0" w:lastRowLastColumn="0"/>
-              <w:rPr>
-                <w:sz w:val="24"/>
-                <w:szCs w:val="24"/>
-              </w:rPr>
-            </w:pPr>
-            <w:r>
-              <w:rPr>
-                <w:sz w:val="24"/>
-                <w:szCs w:val="24"/>
-              </w:rPr>
-              <w:t>Run SQL "generate_hard_copy_report_print_summary" and check printing status</w:t>
-            </w:r>
-            <w:r>
-              <w:rPr>
-                <w:sz w:val="24"/>
-                <w:szCs w:val="24"/>
-              </w:rPr>
-              <w:t/>
-            </w:r>
-            <w:proofErr w:type="spellStart"/>
-            <w:r>
-              <w:rPr>
-                <w:sz w:val="24"/>
-                <w:szCs w:val="24"/>
-              </w:rPr>
-              <w:t/>
-            </w:r>
-            <w:proofErr w:type="spellEnd"/>
-            <w:r>
-              <w:rPr>
-                <w:sz w:val="24"/>
-                <w:szCs w:val="24"/>
-              </w:rPr>
-              <w:t/>
-            </w:r>
-            <w:r>
-              <w:rPr>
-                <w:sz w:val="24"/>
-                <w:szCs w:val="24"/>
-              </w:rPr>
-              <w:t/>
-            </w:r>
-            <w:r>
-              <w:rPr>
-                <w:sz w:val="24"/>
-                <w:szCs w:val="24"/>
-              </w:rPr>
-              <w:t/>
-            </w:r>
-            <w:proofErr w:type="spellStart"/>
-            <w:r>
-              <w:rPr>
-                <w:sz w:val="24"/>
-                <w:szCs w:val="24"/>
-              </w:rPr>
-              <w:t/>
-            </w:r>
-            <w:proofErr w:type="spellEnd"/>
-            <w:r>
-              <w:rPr>
-                <w:sz w:val="24"/>
-                <w:szCs w:val="24"/>
-              </w:rPr>
-              <w:t/>
-            </w:r>
-            <w:proofErr w:type="spellStart"/>
-            <w:r>
-              <w:rPr>
-                <w:sz w:val="24"/>
-                <w:szCs w:val="24"/>
-              </w:rPr>
-              <w:t/>
-            </w:r>
-            <w:proofErr w:type="spellEnd"/>
-            <w:r>
-              <w:rPr>
-                <w:sz w:val="24"/>
-                <w:szCs w:val="24"/>
-              </w:rPr>
-              <w:t/>
-            </w:r>
-          </w:p>
-        </w:tc>
-        <w:tc>
-          <w:tcPr>
-            <w:tcW w:w="1276" w:type="dxa"/>
-          </w:tcPr>
-          <w:p>
-            <w:pPr>
-              <w:cnfStyle w:val="000000100000" w:firstRow="0" w:lastRow="0" w:firstColumn="0" w:lastColumn="0" w:oddVBand="0" w:evenVBand="0" w:oddHBand="1" w:evenHBand="0" w:firstRowFirstColumn="0" w:firstRowLastColumn="0" w:lastRowFirstColumn="0" w:lastRowLastColumn="0"/>
-              <w:rPr>
-                <w:sz w:val="24"/>
-                <w:szCs w:val="24"/>
-              </w:rPr>
-            </w:pPr>
-          </w:p>
-        </w:tc>
-        <w:tc>
-          <w:tcPr>
-            <w:tcW w:w="567" w:type="dxa"/>
-          </w:tcPr>
-          <w:p>
-            <w:pPr>
-              <w:cnfStyle w:val="000000100000" w:firstRow="0" w:lastRow="0" w:firstColumn="0" w:lastColumn="0" w:oddVBand="0" w:evenVBand="0" w:oddHBand="1" w:evenHBand="0" w:firstRowFirstColumn="0" w:firstRowLastColumn="0" w:lastRowFirstColumn="0" w:lastRowLastColumn="0"/>
-              <w:rPr>
-                <w:sz w:val="24"/>
-                <w:szCs w:val="24"/>
-              </w:rPr>
-            </w:pPr>
-          </w:p>
-        </w:tc>
-        <w:tc>
-          <w:tcPr>
-            <w:tcW w:w="1134" w:type="dxa"/>
-          </w:tcPr>
-          <w:p>
-            <w:pPr>
-              <w:cnfStyle w:val="000000100000" w:firstRow="0" w:lastRow="0" w:firstColumn="0" w:lastColumn="0" w:oddVBand="0" w:evenVBand="0" w:oddHBand="1" w:evenHBand="0" w:firstRowFirstColumn="0" w:firstRowLastColumn="0" w:lastRowFirstColumn="0" w:lastRowLastColumn="0"/>
-              <w:rPr>
-                <w:sz w:val="24"/>
-                <w:szCs w:val="24"/>
-              </w:rPr>
-            </w:pPr>
-            <w:r>
-              <w:rPr>
-                <w:sz w:val="24"/>
-                <w:szCs w:val="24"/>
-              </w:rPr>
-              <w:t>m5ppc01</w:t>
-            </w:r>
-            <w:r>
-              <w:rPr>
-                <w:sz w:val="24"/>
-                <w:szCs w:val="24"/>
-              </w:rPr>
-              <w:t/>
-            </w:r>
-            <w:proofErr w:type="spellStart"/>
-            <w:r>
-              <w:rPr>
-                <w:sz w:val="24"/>
-                <w:szCs w:val="24"/>
-              </w:rPr>
-              <w:t/>
-            </w:r>
-            <w:proofErr w:type="spellEnd"/>
-            <w:r>
-              <w:rPr>
-                <w:sz w:val="24"/>
-                <w:szCs w:val="24"/>
-              </w:rPr>
-              <w:t/>
-            </w:r>
-            <w:r>
-              <w:rPr>
-                <w:sz w:val="24"/>
-                <w:szCs w:val="24"/>
-              </w:rPr>
-              <w:t/>
-            </w:r>
-            <w:r>
-              <w:rPr>
-                <w:sz w:val="24"/>
-                <w:szCs w:val="24"/>
-              </w:rPr>
-              <w:t/>
-            </w:r>
-            <w:proofErr w:type="spellStart"/>
-            <w:r>
-              <w:rPr>
-                <w:sz w:val="24"/>
-                <w:szCs w:val="24"/>
-              </w:rPr>
-              <w:t/>
-            </w:r>
-            <w:proofErr w:type="spellEnd"/>
-            <w:r>
-              <w:rPr>
-                <w:sz w:val="24"/>
-                <w:szCs w:val="24"/>
-              </w:rPr>
-              <w:t/>
-            </w:r>
-            <w:r>
-              <w:rPr>
-                <w:sz w:val="24"/>
-                <w:szCs w:val="24"/>
-              </w:rPr>
-              <w:t/>
-            </w:r>
-            <w:r>
-              <w:rPr>
-                <w:sz w:val="24"/>
-                <w:szCs w:val="24"/>
-              </w:rPr>
-              <w:t/>
-            </w:r>
-          </w:p>
-        </w:tc>
-        <w:tc>
-          <w:tcPr>
-            <w:tcW w:w="2097" w:type="dxa"/>
-          </w:tcPr>
-          <w:p>
-            <w:pPr>
-              <w:cnfStyle w:val="000000100000" w:firstRow="0" w:lastRow="0" w:firstColumn="0" w:lastColumn="0" w:oddVBand="0" w:evenVBand="0" w:oddHBand="1" w:evenHBand="0" w:firstRowFirstColumn="0" w:firstRowLastColumn="0" w:lastRowFirstColumn="0" w:lastRowLastColumn="0"/>
-              <w:rPr>
-                <w:sz w:val="24"/>
-                <w:szCs w:val="24"/>
-              </w:rPr>
-            </w:pPr>
-            <w:r>
-              <w:rPr>
-                <w:sz w:val="24"/>
-                <w:szCs w:val="24"/>
-              </w:rPr>
-              <w:t/>
-            </w:r>
-            <w:r>
-              <w:rPr>
-                <w:sz w:val="24"/>
-                <w:szCs w:val="24"/>
-              </w:rPr>
-              <w:t/>
-            </w:r>
-            <w:proofErr w:type="spellStart"/>
-            <w:r>
-              <w:rPr>
-                <w:sz w:val="24"/>
-                <w:szCs w:val="24"/>
-              </w:rPr>
-              <w:t/>
-            </w:r>
-            <w:proofErr w:type="spellEnd"/>
-            <w:r>
-              <w:rPr>
-                <w:sz w:val="24"/>
-                <w:szCs w:val="24"/>
-              </w:rPr>
-              <w:t/>
-            </w:r>
-            <w:r>
-              <w:rPr>
-                <w:sz w:val="24"/>
-                <w:szCs w:val="24"/>
-              </w:rPr>
-              <w:t/>
-            </w:r>
-            <w:r>
-              <w:rPr>
-                <w:sz w:val="24"/>
-                <w:szCs w:val="24"/>
-              </w:rPr>
-              <w:t/>
-            </w:r>
-            <w:proofErr w:type="spellStart"/>
-            <w:r>
-              <w:rPr>
-                <w:sz w:val="24"/>
-                <w:szCs w:val="24"/>
-              </w:rPr>
-              <w:t/>
-            </w:r>
-            <w:proofErr w:type="spellEnd"/>
-            <w:r>
-              <w:rPr>
-                <w:sz w:val="24"/>
-                <w:szCs w:val="24"/>
-              </w:rPr>
-              <w:t/>
-            </w:r>
-          </w:p>
-        </w:tc>
-      </w:tr>
-      <w:tr>
-        <w:trPr>
-          <w:cnfStyle w:val="000000100000" w:firstRow="0" w:lastRow="0" w:firstColumn="0" w:lastColumn="0" w:oddVBand="0" w:evenVBand="0" w:oddHBand="1" w:evenHBand="0" w:firstRowFirstColumn="0" w:firstRowLastColumn="0" w:lastRowFirstColumn="0" w:lastRowLastColumn="0"/>
-          <w:trHeight w:val="879"/>
-        </w:trPr>
-        <w:tc>
-          <w:tcPr>
-            <w:cnfStyle w:val="001000000000" w:firstRow="0" w:lastRow="0" w:firstColumn="1" w:lastColumn="0" w:oddVBand="0" w:evenVBand="0" w:oddHBand="0" w:evenHBand="0" w:firstRowFirstColumn="0" w:firstRowLastColumn="0" w:lastRowFirstColumn="0" w:lastRowLastColumn="0"/>
-            <w:tcW w:w="1271" w:type="dxa"/>
-          </w:tcPr>
-          <w:p>
-            <w:pPr>
-              <w:rPr>
-                <w:b w:val="0"/>
-                <w:bCs w:val="0"/>
-                <w:sz w:val="24"/>
-                <w:szCs w:val="24"/>
-              </w:rPr>
-            </w:pPr>
-            <w:r>
-              <w:rPr>
-                <w:b w:val="0"/>
-                <w:bCs w:val="0"/>
-                <w:sz w:val="24"/>
-                <w:szCs w:val="24"/>
-              </w:rPr>
-              <w:t>03:10</w:t>
-            </w:r>
-            <w:r>
-              <w:rPr>
-                <w:b w:val="0"/>
-                <w:bCs w:val="0"/>
-                <w:sz w:val="24"/>
-                <w:szCs w:val="24"/>
-              </w:rPr>
-              <w:t/>
-            </w:r>
-            <w:proofErr w:type="spellStart"/>
-            <w:r>
-              <w:rPr>
-                <w:b w:val="0"/>
-                <w:bCs w:val="0"/>
-                <w:sz w:val="24"/>
-                <w:szCs w:val="24"/>
-              </w:rPr>
-              <w:t/>
-            </w:r>
-            <w:proofErr w:type="spellEnd"/>
-            <w:r>
-              <w:rPr>
-                <w:b w:val="0"/>
-                <w:bCs w:val="0"/>
-                <w:sz w:val="24"/>
-                <w:szCs w:val="24"/>
-              </w:rPr>
-              <w:t/>
-            </w:r>
-            <w:r>
-              <w:rPr>
-                <w:b w:val="0"/>
-                <w:bCs w:val="0"/>
-                <w:sz w:val="24"/>
-                <w:szCs w:val="24"/>
-              </w:rPr>
-              <w:t/>
-            </w:r>
-            <w:r>
-              <w:rPr>
-                <w:b w:val="0"/>
-                <w:bCs w:val="0"/>
-                <w:sz w:val="24"/>
-                <w:szCs w:val="24"/>
-              </w:rPr>
-              <w:t/>
-            </w:r>
-            <w:proofErr w:type="spellStart"/>
-            <w:r>
-              <w:rPr>
-                <w:b w:val="0"/>
-                <w:bCs w:val="0"/>
-                <w:sz w:val="24"/>
-                <w:szCs w:val="24"/>
-              </w:rPr>
-              <w:t/>
-            </w:r>
-            <w:proofErr w:type="spellEnd"/>
-            <w:r>
-              <w:rPr>
-                <w:b w:val="0"/>
-                <w:bCs w:val="0"/>
-                <w:sz w:val="24"/>
-                <w:szCs w:val="24"/>
-              </w:rPr>
-              <w:t/>
-            </w:r>
-            <w:proofErr w:type="spellStart"/>
-            <w:r>
-              <w:rPr>
-                <w:b w:val="0"/>
-                <w:bCs w:val="0"/>
-                <w:sz w:val="24"/>
-                <w:szCs w:val="24"/>
-              </w:rPr>
-              <w:t/>
-            </w:r>
-            <w:proofErr w:type="spellEnd"/>
-            <w:r>
-              <w:rPr>
-                <w:b w:val="0"/>
-                <w:bCs w:val="0"/>
-                <w:sz w:val="24"/>
-                <w:szCs w:val="24"/>
-              </w:rPr>
-              <w:t/>
-            </w:r>
-          </w:p>
-        </w:tc>
-        <w:tc>
-          <w:tcPr>
-            <w:tcW w:w="4111" w:type="dxa"/>
-          </w:tcPr>
-          <w:p>
-            <w:pPr>
-              <w:cnfStyle w:val="000000100000" w:firstRow="0" w:lastRow="0" w:firstColumn="0" w:lastColumn="0" w:oddVBand="0" w:evenVBand="0" w:oddHBand="1" w:evenHBand="0" w:firstRowFirstColumn="0" w:firstRowLastColumn="0" w:lastRowFirstColumn="0" w:lastRowLastColumn="0"/>
-              <w:rPr>
-                <w:sz w:val="24"/>
-                <w:szCs w:val="24"/>
-              </w:rPr>
-            </w:pPr>
-            <w:r>
-              <w:rPr>
-                <w:sz w:val="24"/>
-                <w:szCs w:val="24"/>
-              </w:rPr>
-              <w:t>Perform VALID V Application Health Check *** heed msg "MQ Status check - SUCCESS" on OMI *** 1. Check Address Engine at https://valid5.td.hksarg/valid   □ 2. Check Online Report of Web Server 01 at https://u5pweb01:7011/valid   □ 3. Check Online Report of Web Server 02 at https://u5pweb02:7011/valid   □ 4. To ping IP addresses of ITS UPS at TDOA PC   □</w:t>
-            </w:r>
-            <w:r>
-              <w:rPr>
-                <w:sz w:val="24"/>
-                <w:szCs w:val="24"/>
-              </w:rPr>
-              <w:t/>
-            </w:r>
-            <w:proofErr w:type="spellStart"/>
-            <w:r>
-              <w:rPr>
-                <w:sz w:val="24"/>
-                <w:szCs w:val="24"/>
-              </w:rPr>
-              <w:t/>
-            </w:r>
-            <w:proofErr w:type="spellEnd"/>
-            <w:r>
-              <w:rPr>
-                <w:sz w:val="24"/>
-                <w:szCs w:val="24"/>
-              </w:rPr>
-              <w:t/>
-            </w:r>
-            <w:r>
-              <w:rPr>
-                <w:sz w:val="24"/>
-                <w:szCs w:val="24"/>
-              </w:rPr>
-              <w:t/>
-            </w:r>
-            <w:r>
-              <w:rPr>
-                <w:sz w:val="24"/>
-                <w:szCs w:val="24"/>
-              </w:rPr>
-              <w:t/>
-            </w:r>
-            <w:proofErr w:type="spellStart"/>
-            <w:r>
-              <w:rPr>
-                <w:sz w:val="24"/>
-                <w:szCs w:val="24"/>
-              </w:rPr>
-              <w:t/>
-            </w:r>
-            <w:proofErr w:type="spellEnd"/>
-            <w:r>
-              <w:rPr>
-                <w:sz w:val="24"/>
-                <w:szCs w:val="24"/>
-              </w:rPr>
-              <w:t/>
-            </w:r>
-            <w:proofErr w:type="spellStart"/>
-            <w:r>
-              <w:rPr>
-                <w:sz w:val="24"/>
-                <w:szCs w:val="24"/>
-              </w:rPr>
-              <w:t/>
-            </w:r>
-            <w:proofErr w:type="spellEnd"/>
-            <w:r>
-              <w:rPr>
-                <w:sz w:val="24"/>
-                <w:szCs w:val="24"/>
-              </w:rPr>
-              <w:t/>
-            </w:r>
-          </w:p>
-        </w:tc>
-        <w:tc>
-          <w:tcPr>
-            <w:tcW w:w="1276" w:type="dxa"/>
-          </w:tcPr>
-          <w:p>
-            <w:pPr>
-              <w:cnfStyle w:val="000000100000" w:firstRow="0" w:lastRow="0" w:firstColumn="0" w:lastColumn="0" w:oddVBand="0" w:evenVBand="0" w:oddHBand="1" w:evenHBand="0" w:firstRowFirstColumn="0" w:firstRowLastColumn="0" w:lastRowFirstColumn="0" w:lastRowLastColumn="0"/>
-              <w:rPr>
-                <w:sz w:val="24"/>
-                <w:szCs w:val="24"/>
-              </w:rPr>
-            </w:pPr>
-          </w:p>
-        </w:tc>
-        <w:tc>
-          <w:tcPr>
-            <w:tcW w:w="567" w:type="dxa"/>
-          </w:tcPr>
-          <w:p>
-            <w:pPr>
-              <w:cnfStyle w:val="000000100000" w:firstRow="0" w:lastRow="0" w:firstColumn="0" w:lastColumn="0" w:oddVBand="0" w:evenVBand="0" w:oddHBand="1" w:evenHBand="0" w:firstRowFirstColumn="0" w:firstRowLastColumn="0" w:lastRowFirstColumn="0" w:lastRowLastColumn="0"/>
-              <w:rPr>
-                <w:sz w:val="24"/>
-                <w:szCs w:val="24"/>
-              </w:rPr>
-            </w:pPr>
-          </w:p>
-        </w:tc>
-        <w:tc>
-          <w:tcPr>
-            <w:tcW w:w="1134" w:type="dxa"/>
-          </w:tcPr>
-          <w:p>
-            <w:pPr>
-              <w:cnfStyle w:val="000000100000" w:firstRow="0" w:lastRow="0" w:firstColumn="0" w:lastColumn="0" w:oddVBand="0" w:evenVBand="0" w:oddHBand="1" w:evenHBand="0" w:firstRowFirstColumn="0" w:firstRowLastColumn="0" w:lastRowFirstColumn="0" w:lastRowLastColumn="0"/>
-              <w:rPr>
-                <w:sz w:val="24"/>
-                <w:szCs w:val="24"/>
-              </w:rPr>
-            </w:pPr>
-            <w:r>
-              <w:rPr>
-                <w:sz w:val="24"/>
-                <w:szCs w:val="24"/>
-              </w:rPr>
-              <w:t>m5ppc02 &amp; TDOA</w:t>
-            </w:r>
-            <w:r>
-              <w:rPr>
-                <w:sz w:val="24"/>
-                <w:szCs w:val="24"/>
-              </w:rPr>
-              <w:t/>
-            </w:r>
-            <w:proofErr w:type="spellStart"/>
-            <w:r>
-              <w:rPr>
-                <w:sz w:val="24"/>
-                <w:szCs w:val="24"/>
-              </w:rPr>
-              <w:t/>
-            </w:r>
-            <w:proofErr w:type="spellEnd"/>
-            <w:r>
-              <w:rPr>
-                <w:sz w:val="24"/>
-                <w:szCs w:val="24"/>
-              </w:rPr>
-              <w:t/>
-            </w:r>
-            <w:r>
-              <w:rPr>
-                <w:sz w:val="24"/>
-                <w:szCs w:val="24"/>
-              </w:rPr>
-              <w:t/>
-            </w:r>
-            <w:r>
-              <w:rPr>
-                <w:sz w:val="24"/>
-                <w:szCs w:val="24"/>
-              </w:rPr>
-              <w:t/>
-            </w:r>
-            <w:proofErr w:type="spellStart"/>
-            <w:r>
-              <w:rPr>
-                <w:sz w:val="24"/>
-                <w:szCs w:val="24"/>
-              </w:rPr>
-              <w:t/>
-            </w:r>
-            <w:proofErr w:type="spellEnd"/>
-            <w:r>
-              <w:rPr>
-                <w:sz w:val="24"/>
-                <w:szCs w:val="24"/>
-              </w:rPr>
-              <w:t/>
-            </w:r>
-            <w:r>
-              <w:rPr>
-                <w:sz w:val="24"/>
-                <w:szCs w:val="24"/>
-              </w:rPr>
-              <w:t/>
-            </w:r>
-            <w:r>
-              <w:rPr>
-                <w:sz w:val="24"/>
-                <w:szCs w:val="24"/>
-              </w:rPr>
-              <w:t/>
-            </w:r>
-          </w:p>
-        </w:tc>
-        <w:tc>
-          <w:tcPr>
-            <w:tcW w:w="2097" w:type="dxa"/>
-          </w:tcPr>
-          <w:p>
-            <w:pPr>
-              <w:cnfStyle w:val="000000100000" w:firstRow="0" w:lastRow="0" w:firstColumn="0" w:lastColumn="0" w:oddVBand="0" w:evenVBand="0" w:oddHBand="1" w:evenHBand="0" w:firstRowFirstColumn="0" w:firstRowLastColumn="0" w:lastRowFirstColumn="0" w:lastRowLastColumn="0"/>
-              <w:rPr>
-                <w:sz w:val="24"/>
-                <w:szCs w:val="24"/>
-              </w:rPr>
-            </w:pPr>
-            <w:r>
-              <w:rPr>
-                <w:sz w:val="24"/>
-                <w:szCs w:val="24"/>
-              </w:rPr>
-              <w:t>(Remarks : Re: [1] - [3] COPM 17.2  [4] O/N #01/2019)</w:t>
-            </w:r>
-            <w:r>
-              <w:rPr>
-                <w:sz w:val="24"/>
-                <w:szCs w:val="24"/>
-              </w:rPr>
-              <w:t/>
-            </w:r>
-            <w:proofErr w:type="spellStart"/>
-            <w:r>
-              <w:rPr>
-                <w:sz w:val="24"/>
-                <w:szCs w:val="24"/>
-              </w:rPr>
-              <w:t/>
-            </w:r>
-            <w:proofErr w:type="spellEnd"/>
-            <w:r>
-              <w:rPr>
-                <w:sz w:val="24"/>
-                <w:szCs w:val="24"/>
-              </w:rPr>
-              <w:t/>
-            </w:r>
-            <w:r>
-              <w:rPr>
-                <w:sz w:val="24"/>
-                <w:szCs w:val="24"/>
-              </w:rPr>
-              <w:t/>
-            </w:r>
-            <w:r>
-              <w:rPr>
-                <w:sz w:val="24"/>
-                <w:szCs w:val="24"/>
-              </w:rPr>
-              <w:t/>
-            </w:r>
-            <w:proofErr w:type="spellStart"/>
-            <w:r>
-              <w:rPr>
-                <w:sz w:val="24"/>
-                <w:szCs w:val="24"/>
-              </w:rPr>
-              <w:t/>
-            </w:r>
-            <w:proofErr w:type="spellEnd"/>
-            <w:r>
-              <w:rPr>
-                <w:sz w:val="24"/>
-                <w:szCs w:val="24"/>
-              </w:rPr>
-              <w:t/>
-            </w:r>
-          </w:p>
-        </w:tc>
-      </w:tr>
-      <w:tr>
-        <w:trPr>
-          <w:cnfStyle w:val="000000100000" w:firstRow="0" w:lastRow="0" w:firstColumn="0" w:lastColumn="0" w:oddVBand="0" w:evenVBand="0" w:oddHBand="1" w:evenHBand="0" w:firstRowFirstColumn="0" w:firstRowLastColumn="0" w:lastRowFirstColumn="0" w:lastRowLastColumn="0"/>
-          <w:trHeight w:val="879"/>
-        </w:trPr>
-        <w:tc>
-          <w:tcPr>
-            <w:cnfStyle w:val="001000000000" w:firstRow="0" w:lastRow="0" w:firstColumn="1" w:lastColumn="0" w:oddVBand="0" w:evenVBand="0" w:oddHBand="0" w:evenHBand="0" w:firstRowFirstColumn="0" w:firstRowLastColumn="0" w:lastRowFirstColumn="0" w:lastRowLastColumn="0"/>
-            <w:tcW w:w="1271" w:type="dxa"/>
-          </w:tcPr>
-          <w:p>
-            <w:pPr>
-              <w:rPr>
-                <w:b w:val="0"/>
-                <w:bCs w:val="0"/>
-                <w:sz w:val="24"/>
-                <w:szCs w:val="24"/>
-              </w:rPr>
-            </w:pPr>
-            <w:r>
-              <w:rPr>
-                <w:b w:val="0"/>
-                <w:bCs w:val="0"/>
-                <w:sz w:val="24"/>
-                <w:szCs w:val="24"/>
-              </w:rPr>
-              <w:t>06:05</w:t>
-            </w:r>
-            <w:r>
-              <w:rPr>
-                <w:b w:val="0"/>
-                <w:bCs w:val="0"/>
-                <w:sz w:val="24"/>
-                <w:szCs w:val="24"/>
-              </w:rPr>
-              <w:t/>
-            </w:r>
-            <w:proofErr w:type="spellStart"/>
-            <w:r>
-              <w:rPr>
-                <w:b w:val="0"/>
-                <w:bCs w:val="0"/>
-                <w:sz w:val="24"/>
-                <w:szCs w:val="24"/>
-              </w:rPr>
-              <w:t/>
-            </w:r>
-            <w:proofErr w:type="spellEnd"/>
-            <w:r>
-              <w:rPr>
-                <w:b w:val="0"/>
-                <w:bCs w:val="0"/>
-                <w:sz w:val="24"/>
-                <w:szCs w:val="24"/>
-              </w:rPr>
-              <w:t/>
-            </w:r>
-            <w:r>
-              <w:rPr>
-                <w:b w:val="0"/>
-                <w:bCs w:val="0"/>
-                <w:sz w:val="24"/>
-                <w:szCs w:val="24"/>
-              </w:rPr>
-              <w:t/>
-            </w:r>
-            <w:r>
-              <w:rPr>
-                <w:b w:val="0"/>
-                <w:bCs w:val="0"/>
-                <w:sz w:val="24"/>
-                <w:szCs w:val="24"/>
-              </w:rPr>
-              <w:t/>
-            </w:r>
-            <w:proofErr w:type="spellStart"/>
-            <w:r>
-              <w:rPr>
-                <w:b w:val="0"/>
-                <w:bCs w:val="0"/>
-                <w:sz w:val="24"/>
-                <w:szCs w:val="24"/>
-              </w:rPr>
-              <w:t/>
-            </w:r>
-            <w:proofErr w:type="spellEnd"/>
-            <w:r>
-              <w:rPr>
-                <w:b w:val="0"/>
-                <w:bCs w:val="0"/>
-                <w:sz w:val="24"/>
-                <w:szCs w:val="24"/>
-              </w:rPr>
-              <w:t/>
-            </w:r>
-            <w:proofErr w:type="spellStart"/>
-            <w:r>
-              <w:rPr>
-                <w:b w:val="0"/>
-                <w:bCs w:val="0"/>
-                <w:sz w:val="24"/>
-                <w:szCs w:val="24"/>
-              </w:rPr>
-              <w:t/>
-            </w:r>
-            <w:proofErr w:type="spellEnd"/>
-            <w:r>
-              <w:rPr>
-                <w:b w:val="0"/>
-                <w:bCs w:val="0"/>
-                <w:sz w:val="24"/>
-                <w:szCs w:val="24"/>
-              </w:rPr>
-              <w:t/>
-            </w:r>
-          </w:p>
-        </w:tc>
-        <w:tc>
-          <w:tcPr>
-            <w:tcW w:w="4111" w:type="dxa"/>
-          </w:tcPr>
-          <w:p>
-            <w:pPr>
-              <w:cnfStyle w:val="000000100000" w:firstRow="0" w:lastRow="0" w:firstColumn="0" w:lastColumn="0" w:oddVBand="0" w:evenVBand="0" w:oddHBand="1" w:evenHBand="0" w:firstRowFirstColumn="0" w:firstRowLastColumn="0" w:lastRowFirstColumn="0" w:lastRowLastColumn="0"/>
-              <w:rPr>
-                <w:sz w:val="24"/>
-                <w:szCs w:val="24"/>
-              </w:rPr>
-            </w:pPr>
-            <w:r>
-              <w:rPr>
-                <w:sz w:val="24"/>
-                <w:szCs w:val="24"/>
-              </w:rPr>
-              <w:t>Health check on operation equipment in PCC and SCC, including EMAS, VALID_V UPS, CCTV, WiFi</w:t>
-            </w:r>
-            <w:r>
-              <w:rPr>
-                <w:sz w:val="24"/>
-                <w:szCs w:val="24"/>
-              </w:rPr>
-              <w:t/>
-            </w:r>
-            <w:proofErr w:type="spellStart"/>
-            <w:r>
-              <w:rPr>
-                <w:sz w:val="24"/>
-                <w:szCs w:val="24"/>
-              </w:rPr>
-              <w:t/>
-            </w:r>
-            <w:proofErr w:type="spellEnd"/>
-            <w:r>
-              <w:rPr>
-                <w:sz w:val="24"/>
-                <w:szCs w:val="24"/>
-              </w:rPr>
-              <w:t/>
-            </w:r>
-            <w:r>
-              <w:rPr>
-                <w:sz w:val="24"/>
-                <w:szCs w:val="24"/>
-              </w:rPr>
-              <w:t/>
-            </w:r>
-            <w:r>
-              <w:rPr>
-                <w:sz w:val="24"/>
-                <w:szCs w:val="24"/>
-              </w:rPr>
-              <w:t/>
-            </w:r>
-            <w:proofErr w:type="spellStart"/>
-            <w:r>
-              <w:rPr>
-                <w:sz w:val="24"/>
-                <w:szCs w:val="24"/>
-              </w:rPr>
-              <w:t/>
-            </w:r>
-            <w:proofErr w:type="spellEnd"/>
-            <w:r>
-              <w:rPr>
-                <w:sz w:val="24"/>
-                <w:szCs w:val="24"/>
-              </w:rPr>
-              <w:t/>
-            </w:r>
-            <w:proofErr w:type="spellStart"/>
-            <w:r>
-              <w:rPr>
-                <w:sz w:val="24"/>
-                <w:szCs w:val="24"/>
-              </w:rPr>
-              <w:t/>
-            </w:r>
-            <w:proofErr w:type="spellEnd"/>
-            <w:r>
-              <w:rPr>
-                <w:sz w:val="24"/>
-                <w:szCs w:val="24"/>
-              </w:rPr>
-              <w:t/>
-            </w:r>
-          </w:p>
-        </w:tc>
-        <w:tc>
-          <w:tcPr>
-            <w:tcW w:w="1276" w:type="dxa"/>
-          </w:tcPr>
-          <w:p>
-            <w:pPr>
-              <w:cnfStyle w:val="000000100000" w:firstRow="0" w:lastRow="0" w:firstColumn="0" w:lastColumn="0" w:oddVBand="0" w:evenVBand="0" w:oddHBand="1" w:evenHBand="0" w:firstRowFirstColumn="0" w:firstRowLastColumn="0" w:lastRowFirstColumn="0" w:lastRowLastColumn="0"/>
-              <w:rPr>
-                <w:sz w:val="24"/>
-                <w:szCs w:val="24"/>
-              </w:rPr>
-            </w:pPr>
-          </w:p>
-        </w:tc>
-        <w:tc>
-          <w:tcPr>
-            <w:tcW w:w="567" w:type="dxa"/>
-          </w:tcPr>
-          <w:p>
-            <w:pPr>
-              <w:cnfStyle w:val="000000100000" w:firstRow="0" w:lastRow="0" w:firstColumn="0" w:lastColumn="0" w:oddVBand="0" w:evenVBand="0" w:oddHBand="1" w:evenHBand="0" w:firstRowFirstColumn="0" w:firstRowLastColumn="0" w:lastRowFirstColumn="0" w:lastRowLastColumn="0"/>
-              <w:rPr>
-                <w:sz w:val="24"/>
-                <w:szCs w:val="24"/>
-              </w:rPr>
-            </w:pPr>
-          </w:p>
-        </w:tc>
-        <w:tc>
-          <w:tcPr>
-            <w:tcW w:w="1134" w:type="dxa"/>
-          </w:tcPr>
-          <w:p>
-            <w:pPr>
-              <w:cnfStyle w:val="000000100000" w:firstRow="0" w:lastRow="0" w:firstColumn="0" w:lastColumn="0" w:oddVBand="0" w:evenVBand="0" w:oddHBand="1" w:evenHBand="0" w:firstRowFirstColumn="0" w:firstRowLastColumn="0" w:lastRowFirstColumn="0" w:lastRowLastColumn="0"/>
-              <w:rPr>
-                <w:sz w:val="24"/>
-                <w:szCs w:val="24"/>
-              </w:rPr>
-            </w:pPr>
-            <w:r>
-              <w:rPr>
-                <w:sz w:val="24"/>
-                <w:szCs w:val="24"/>
-              </w:rPr>
-              <w:t/>
-            </w:r>
-            <w:r>
-              <w:rPr>
-                <w:sz w:val="24"/>
-                <w:szCs w:val="24"/>
-              </w:rPr>
-              <w:t/>
-            </w:r>
-            <w:proofErr w:type="spellStart"/>
-            <w:r>
-              <w:rPr>
-                <w:sz w:val="24"/>
-                <w:szCs w:val="24"/>
-              </w:rPr>
-              <w:t/>
-            </w:r>
-            <w:proofErr w:type="spellEnd"/>
-            <w:r>
-              <w:rPr>
-                <w:sz w:val="24"/>
-                <w:szCs w:val="24"/>
-              </w:rPr>
-              <w:t/>
-            </w:r>
-            <w:r>
-              <w:rPr>
-                <w:sz w:val="24"/>
-                <w:szCs w:val="24"/>
-              </w:rPr>
-              <w:t/>
-            </w:r>
-            <w:r>
-              <w:rPr>
-                <w:sz w:val="24"/>
-                <w:szCs w:val="24"/>
-              </w:rPr>
-              <w:t/>
-            </w:r>
-            <w:proofErr w:type="spellStart"/>
-            <w:r>
-              <w:rPr>
-                <w:sz w:val="24"/>
-                <w:szCs w:val="24"/>
-              </w:rPr>
-              <w:t/>
-            </w:r>
-            <w:proofErr w:type="spellEnd"/>
-            <w:r>
-              <w:rPr>
-                <w:sz w:val="24"/>
-                <w:szCs w:val="24"/>
-              </w:rPr>
-              <w:t/>
-            </w:r>
-            <w:r>
-              <w:rPr>
-                <w:sz w:val="24"/>
-                <w:szCs w:val="24"/>
-              </w:rPr>
-              <w:t/>
-            </w:r>
-            <w:r>
-              <w:rPr>
-                <w:sz w:val="24"/>
-                <w:szCs w:val="24"/>
-              </w:rPr>
-              <w:t/>
-            </w:r>
-          </w:p>
-        </w:tc>
-        <w:tc>
-          <w:tcPr>
-            <w:tcW w:w="2097" w:type="dxa"/>
-          </w:tcPr>
-          <w:p>
-            <w:pPr>
-              <w:cnfStyle w:val="000000100000" w:firstRow="0" w:lastRow="0" w:firstColumn="0" w:lastColumn="0" w:oddVBand="0" w:evenVBand="0" w:oddHBand="1" w:evenHBand="0" w:firstRowFirstColumn="0" w:firstRowLastColumn="0" w:lastRowFirstColumn="0" w:lastRowLastColumn="0"/>
-              <w:rPr>
-                <w:sz w:val="24"/>
-                <w:szCs w:val="24"/>
-              </w:rPr>
-            </w:pPr>
-            <w:r>
-              <w:rPr>
-                <w:sz w:val="24"/>
-                <w:szCs w:val="24"/>
-              </w:rPr>
-              <w:t/>
+              <w:t>(Remarks : COPM 10.4)</w:t>
             </w:r>
             <w:r>
               <w:rPr>

</xml_diff>